<commit_message>
Add Projet Two document
</commit_message>
<xml_diff>
--- a/Journal/CS 305 Project Two.docx
+++ b/Journal/CS 305 Project Two.docx
@@ -175,11 +175,7 @@
         </w:rPr>
       </w:pPr>
       <w:r>
-        <w:rPr>
-          <w:rFonts w:ascii="Liberation Sans" w:hAnsi="Liberation Sans"/>
-          <w:sz w:val="24"/>
-          <w:szCs w:val="24"/>
-        </w:rPr>
+        <w:rPr/>
         <w:drawing>
           <wp:inline distT="0" distB="0" distL="0" distR="0">
             <wp:extent cx="2516505" cy="2728595"/>
@@ -281,18 +277,18 @@
     </w:p>
     <w:p>
       <w:pPr>
-        <w:pStyle w:val="Heading1"/>
-        <w:rPr>
-          <w:rFonts w:ascii="Liberation Sans" w:hAnsi="Liberation Sans"/>
-          <w:sz w:val="24"/>
-          <w:szCs w:val="24"/>
-        </w:rPr>
-      </w:pPr>
-      <w:r>
-        <w:rPr>
-          <w:rFonts w:ascii="Liberation Sans" w:hAnsi="Liberation Sans"/>
-          <w:sz w:val="24"/>
-          <w:szCs w:val="24"/>
+        <w:pStyle w:val="Title"/>
+        <w:rPr>
+          <w:sz w:val="28"/>
+          <w:szCs w:val="28"/>
+        </w:rPr>
+      </w:pPr>
+      <w:bookmarkStart w:id="0" w:name="__RefHeading___Toc316_801902679"/>
+      <w:bookmarkEnd w:id="0"/>
+      <w:r>
+        <w:rPr>
+          <w:sz w:val="28"/>
+          <w:szCs w:val="28"/>
         </w:rPr>
         <w:t>Practices for Secure Software Report</w:t>
       </w:r>
@@ -359,23 +355,18 @@
           <w:r>
             <w:br w:type="page"/>
           </w:r>
-          <w:bookmarkStart w:id="0" w:name="_Toc1517617528"/>
-          <w:bookmarkStart w:id="1" w:name="_Toc1367610133"/>
           <w:r>
-            <w:rPr>
-              <w:rStyle w:val="Heading2Char"/>
-              <w:rFonts w:ascii="Liberation Sans" w:hAnsi="Liberation Sans"/>
-              <w:sz w:val="24"/>
-              <w:szCs w:val="24"/>
-            </w:rPr>
+            <w:rPr/>
             <w:t>Table of Contents</w:t>
           </w:r>
-          <w:bookmarkEnd w:id="0"/>
-          <w:bookmarkEnd w:id="1"/>
         </w:p>
         <w:p>
           <w:pPr>
             <w:pStyle w:val="Contents2"/>
+            <w:tabs>
+              <w:tab w:val="clear" w:pos="9350"/>
+              <w:tab w:val="right" w:pos="9360" w:leader="dot"/>
+            </w:tabs>
             <w:rPr/>
           </w:pPr>
           <w:r>
@@ -383,584 +374,249 @@
           </w:r>
           <w:r>
             <w:rPr>
-              <w:webHidden/>
               <w:rStyle w:val="IndexLink"/>
-              <w:sz w:val="24"/>
-              <w:szCs w:val="24"/>
-              <w:vanish w:val="false"/>
-              <w:rFonts w:ascii="Liberation Sans" w:hAnsi="Liberation Sans"/>
             </w:rPr>
-            <w:instrText xml:space="preserve"> TOC \z \o "1-3" \u \h</w:instrText>
+            <w:instrText xml:space="preserve"> TOC \o "1-3" \h</w:instrText>
           </w:r>
           <w:r>
             <w:rPr>
-              <w:webHidden/>
               <w:rStyle w:val="IndexLink"/>
-              <w:sz w:val="24"/>
-              <w:szCs w:val="24"/>
-              <w:vanish w:val="false"/>
-              <w:rFonts w:ascii="Liberation Sans" w:hAnsi="Liberation Sans"/>
             </w:rPr>
             <w:fldChar w:fldCharType="separate"/>
           </w:r>
-          <w:hyperlink w:anchor="_Toc102040754">
+          <w:hyperlink w:anchor="__RefHeading___Toc318_801902679">
             <w:r>
               <w:rPr>
-                <w:webHidden/>
-              </w:rPr>
-              <w:fldChar w:fldCharType="begin"/>
-            </w:r>
-            <w:r>
-              <w:rPr>
-                <w:webHidden/>
-              </w:rPr>
-              <w:instrText xml:space="preserve">PAGEREF _Toc102040754 \h</w:instrText>
-            </w:r>
-            <w:r>
-              <w:rPr>
-                <w:webHidden/>
-              </w:rPr>
-              <w:fldChar w:fldCharType="separate"/>
-            </w:r>
-            <w:r>
-              <w:rPr>
-                <w:webHidden/>
                 <w:rStyle w:val="IndexLink"/>
-                <w:rFonts w:ascii="Liberation Sans" w:hAnsi="Liberation Sans"/>
-                <w:vanish w:val="false"/>
-                <w:sz w:val="24"/>
-                <w:szCs w:val="24"/>
               </w:rPr>
               <w:t>Document Revision History</w:t>
               <w:tab/>
               <w:t>3</w:t>
-            </w:r>
-            <w:r>
-              <w:rPr>
-                <w:webHidden/>
-              </w:rPr>
-              <w:fldChar w:fldCharType="end"/>
             </w:r>
           </w:hyperlink>
         </w:p>
         <w:p>
           <w:pPr>
             <w:pStyle w:val="Contents2"/>
+            <w:tabs>
+              <w:tab w:val="clear" w:pos="9350"/>
+              <w:tab w:val="right" w:pos="9360" w:leader="dot"/>
+            </w:tabs>
             <w:rPr/>
           </w:pPr>
-          <w:hyperlink w:anchor="_Toc102040755">
+          <w:hyperlink w:anchor="__RefHeading___Toc320_801902679">
             <w:r>
               <w:rPr>
-                <w:webHidden/>
-              </w:rPr>
-              <w:fldChar w:fldCharType="begin"/>
-            </w:r>
-            <w:r>
-              <w:rPr>
-                <w:webHidden/>
-              </w:rPr>
-              <w:instrText xml:space="preserve">PAGEREF _Toc102040755 \h</w:instrText>
-            </w:r>
-            <w:r>
-              <w:rPr>
-                <w:webHidden/>
-              </w:rPr>
-              <w:fldChar w:fldCharType="separate"/>
-            </w:r>
-            <w:r>
-              <w:rPr>
-                <w:webHidden/>
                 <w:rStyle w:val="IndexLink"/>
-                <w:rFonts w:ascii="Liberation Sans" w:hAnsi="Liberation Sans"/>
-                <w:vanish w:val="false"/>
-                <w:sz w:val="24"/>
-                <w:szCs w:val="24"/>
               </w:rPr>
               <w:t>Client</w:t>
               <w:tab/>
               <w:t>3</w:t>
-            </w:r>
-            <w:r>
-              <w:rPr>
-                <w:webHidden/>
-              </w:rPr>
-              <w:fldChar w:fldCharType="end"/>
             </w:r>
           </w:hyperlink>
         </w:p>
         <w:p>
           <w:pPr>
             <w:pStyle w:val="Contents2"/>
+            <w:tabs>
+              <w:tab w:val="clear" w:pos="9350"/>
+              <w:tab w:val="right" w:pos="9360" w:leader="dot"/>
+            </w:tabs>
             <w:rPr/>
           </w:pPr>
-          <w:hyperlink w:anchor="_Toc102040756">
+          <w:hyperlink w:anchor="__RefHeading___Toc322_801902679">
             <w:r>
               <w:rPr>
-                <w:webHidden/>
+                <w:rStyle w:val="IndexLink"/>
               </w:rPr>
-              <w:fldChar w:fldCharType="begin"/>
-            </w:r>
-            <w:r>
-              <w:rPr>
-                <w:webHidden/>
-              </w:rPr>
-              <w:instrText xml:space="preserve">PAGEREF _Toc102040756 \h</w:instrText>
-            </w:r>
-            <w:r>
-              <w:rPr>
-                <w:webHidden/>
-              </w:rPr>
-              <w:fldChar w:fldCharType="separate"/>
-            </w:r>
-            <w:r>
-              <w:rPr>
-                <w:webHidden/>
-                <w:rStyle w:val="IndexLink"/>
-                <w:rFonts w:ascii="Liberation Sans" w:hAnsi="Liberation Sans"/>
-                <w:vanish w:val="false"/>
-                <w:sz w:val="24"/>
-                <w:szCs w:val="24"/>
-              </w:rPr>
-              <w:t>Instructions</w:t>
+              <w:t>Developer</w:t>
               <w:tab/>
-              <w:t>3</w:t>
-            </w:r>
-            <w:r>
-              <w:rPr>
-                <w:webHidden/>
-              </w:rPr>
-              <w:fldChar w:fldCharType="end"/>
+              <w:t>4</w:t>
             </w:r>
           </w:hyperlink>
         </w:p>
         <w:p>
           <w:pPr>
             <w:pStyle w:val="Contents2"/>
+            <w:tabs>
+              <w:tab w:val="clear" w:pos="9350"/>
+              <w:tab w:val="right" w:pos="9360" w:leader="dot"/>
+            </w:tabs>
             <w:rPr/>
           </w:pPr>
-          <w:hyperlink w:anchor="_Toc102040757">
+          <w:hyperlink w:anchor="__RefHeading___Toc324_801902679">
             <w:r>
               <w:rPr>
-                <w:webHidden/>
+                <w:rStyle w:val="IndexLink"/>
               </w:rPr>
-              <w:fldChar w:fldCharType="begin"/>
-            </w:r>
-            <w:r>
-              <w:rPr>
-                <w:webHidden/>
-              </w:rPr>
-              <w:instrText xml:space="preserve">PAGEREF _Toc102040757 \h</w:instrText>
-            </w:r>
-            <w:r>
-              <w:rPr>
-                <w:webHidden/>
-              </w:rPr>
-              <w:fldChar w:fldCharType="separate"/>
-            </w:r>
-            <w:r>
-              <w:rPr>
-                <w:webHidden/>
-                <w:rStyle w:val="IndexLink"/>
-                <w:rFonts w:ascii="Liberation Sans" w:hAnsi="Liberation Sans"/>
-                <w:vanish w:val="false"/>
-                <w:sz w:val="24"/>
-                <w:szCs w:val="24"/>
-              </w:rPr>
-              <w:t>Developer</w:t>
+              <w:t>1. Algorithm Cipher</w:t>
               <w:tab/>
               <w:t>4</w:t>
-            </w:r>
-            <w:r>
-              <w:rPr>
-                <w:webHidden/>
-              </w:rPr>
-              <w:fldChar w:fldCharType="end"/>
             </w:r>
           </w:hyperlink>
         </w:p>
         <w:p>
           <w:pPr>
             <w:pStyle w:val="Contents2"/>
+            <w:tabs>
+              <w:tab w:val="clear" w:pos="9350"/>
+              <w:tab w:val="right" w:pos="9360" w:leader="dot"/>
+            </w:tabs>
             <w:rPr/>
           </w:pPr>
-          <w:hyperlink w:anchor="_Toc102040758">
+          <w:hyperlink w:anchor="__RefHeading___Toc326_801902679">
             <w:r>
               <w:rPr>
-                <w:webHidden/>
+                <w:rStyle w:val="IndexLink"/>
               </w:rPr>
-              <w:fldChar w:fldCharType="begin"/>
-            </w:r>
-            <w:r>
-              <w:rPr>
-                <w:webHidden/>
-              </w:rPr>
-              <w:instrText xml:space="preserve">PAGEREF _Toc102040758 \h</w:instrText>
-            </w:r>
-            <w:r>
-              <w:rPr>
-                <w:webHidden/>
-              </w:rPr>
-              <w:fldChar w:fldCharType="separate"/>
-            </w:r>
-            <w:r>
-              <w:rPr>
-                <w:webHidden/>
-                <w:rStyle w:val="IndexLink"/>
-                <w:rFonts w:ascii="Liberation Sans" w:hAnsi="Liberation Sans"/>
-                <w:vanish w:val="false"/>
-                <w:sz w:val="24"/>
-                <w:szCs w:val="24"/>
-              </w:rPr>
-              <w:t>1. Algorithm Cipher</w:t>
+              <w:t>2. Certificate Generation</w:t>
               <w:tab/>
               <w:t>4</w:t>
-            </w:r>
-            <w:r>
-              <w:rPr>
-                <w:webHidden/>
-              </w:rPr>
-              <w:fldChar w:fldCharType="end"/>
             </w:r>
           </w:hyperlink>
         </w:p>
         <w:p>
           <w:pPr>
             <w:pStyle w:val="Contents2"/>
+            <w:tabs>
+              <w:tab w:val="clear" w:pos="9350"/>
+              <w:tab w:val="right" w:pos="9360" w:leader="dot"/>
+            </w:tabs>
             <w:rPr/>
           </w:pPr>
-          <w:hyperlink w:anchor="_Toc102040759">
+          <w:hyperlink w:anchor="__RefHeading___Toc328_801902679">
             <w:r>
               <w:rPr>
-                <w:webHidden/>
+                <w:rStyle w:val="IndexLink"/>
               </w:rPr>
-              <w:fldChar w:fldCharType="begin"/>
-            </w:r>
-            <w:r>
-              <w:rPr>
-                <w:webHidden/>
-              </w:rPr>
-              <w:instrText xml:space="preserve">PAGEREF _Toc102040759 \h</w:instrText>
-            </w:r>
-            <w:r>
-              <w:rPr>
-                <w:webHidden/>
-              </w:rPr>
-              <w:fldChar w:fldCharType="separate"/>
-            </w:r>
-            <w:r>
-              <w:rPr>
-                <w:webHidden/>
-                <w:rStyle w:val="IndexLink"/>
-                <w:rFonts w:ascii="Liberation Sans" w:hAnsi="Liberation Sans"/>
-                <w:vanish w:val="false"/>
-                <w:sz w:val="24"/>
-                <w:szCs w:val="24"/>
-              </w:rPr>
-              <w:t>2. Certificate Generation</w:t>
+              <w:t>3. Deploy Cipher</w:t>
               <w:tab/>
-              <w:t>4</w:t>
-            </w:r>
-            <w:r>
-              <w:rPr>
-                <w:webHidden/>
-              </w:rPr>
-              <w:fldChar w:fldCharType="end"/>
+              <w:t>5</w:t>
             </w:r>
           </w:hyperlink>
         </w:p>
         <w:p>
           <w:pPr>
             <w:pStyle w:val="Contents2"/>
+            <w:tabs>
+              <w:tab w:val="clear" w:pos="9350"/>
+              <w:tab w:val="right" w:pos="9360" w:leader="dot"/>
+            </w:tabs>
             <w:rPr/>
           </w:pPr>
-          <w:hyperlink w:anchor="_Toc102040760">
+          <w:hyperlink w:anchor="__RefHeading___Toc330_801902679">
             <w:r>
               <w:rPr>
-                <w:webHidden/>
+                <w:rStyle w:val="IndexLink"/>
               </w:rPr>
-              <w:fldChar w:fldCharType="begin"/>
-            </w:r>
-            <w:r>
-              <w:rPr>
-                <w:webHidden/>
-              </w:rPr>
-              <w:instrText xml:space="preserve">PAGEREF _Toc102040760 \h</w:instrText>
-            </w:r>
-            <w:r>
-              <w:rPr>
-                <w:webHidden/>
-              </w:rPr>
-              <w:fldChar w:fldCharType="separate"/>
-            </w:r>
-            <w:r>
-              <w:rPr>
-                <w:webHidden/>
-                <w:rStyle w:val="IndexLink"/>
-                <w:rFonts w:ascii="Liberation Sans" w:hAnsi="Liberation Sans"/>
-                <w:vanish w:val="false"/>
-                <w:sz w:val="24"/>
-                <w:szCs w:val="24"/>
-              </w:rPr>
-              <w:t>3. Deploy Cipher</w:t>
+              <w:t>4. Secure Communications</w:t>
               <w:tab/>
-              <w:t>4</w:t>
-            </w:r>
-            <w:r>
-              <w:rPr>
-                <w:webHidden/>
-              </w:rPr>
-              <w:fldChar w:fldCharType="end"/>
+              <w:t>5</w:t>
             </w:r>
           </w:hyperlink>
         </w:p>
         <w:p>
           <w:pPr>
             <w:pStyle w:val="Contents2"/>
+            <w:tabs>
+              <w:tab w:val="clear" w:pos="9350"/>
+              <w:tab w:val="right" w:pos="9360" w:leader="dot"/>
+            </w:tabs>
             <w:rPr/>
           </w:pPr>
-          <w:hyperlink w:anchor="_Toc102040761">
+          <w:hyperlink w:anchor="__RefHeading___Toc332_801902679">
             <w:r>
               <w:rPr>
-                <w:webHidden/>
+                <w:rStyle w:val="IndexLink"/>
               </w:rPr>
-              <w:fldChar w:fldCharType="begin"/>
-            </w:r>
-            <w:r>
-              <w:rPr>
-                <w:webHidden/>
-              </w:rPr>
-              <w:instrText xml:space="preserve">PAGEREF _Toc102040761 \h</w:instrText>
-            </w:r>
-            <w:r>
-              <w:rPr>
-                <w:webHidden/>
-              </w:rPr>
-              <w:fldChar w:fldCharType="separate"/>
-            </w:r>
-            <w:r>
-              <w:rPr>
-                <w:webHidden/>
-                <w:rStyle w:val="IndexLink"/>
-                <w:rFonts w:ascii="Liberation Sans" w:hAnsi="Liberation Sans"/>
-                <w:vanish w:val="false"/>
-                <w:sz w:val="24"/>
-                <w:szCs w:val="24"/>
-              </w:rPr>
-              <w:t>4. Secure Communications</w:t>
+              <w:t>5. Secondary Testing</w:t>
               <w:tab/>
-              <w:t>4</w:t>
-            </w:r>
-            <w:r>
-              <w:rPr>
-                <w:webHidden/>
-              </w:rPr>
-              <w:fldChar w:fldCharType="end"/>
+              <w:t>6</w:t>
             </w:r>
           </w:hyperlink>
         </w:p>
         <w:p>
           <w:pPr>
             <w:pStyle w:val="Contents2"/>
+            <w:tabs>
+              <w:tab w:val="clear" w:pos="9350"/>
+              <w:tab w:val="right" w:pos="9360" w:leader="dot"/>
+            </w:tabs>
             <w:rPr/>
           </w:pPr>
-          <w:hyperlink w:anchor="_Toc102040762">
+          <w:hyperlink w:anchor="__RefHeading___Toc334_801902679">
             <w:r>
               <w:rPr>
-                <w:webHidden/>
+                <w:rStyle w:val="IndexLink"/>
               </w:rPr>
-              <w:fldChar w:fldCharType="begin"/>
-            </w:r>
-            <w:r>
-              <w:rPr>
-                <w:webHidden/>
-              </w:rPr>
-              <w:instrText xml:space="preserve">PAGEREF _Toc102040762 \h</w:instrText>
-            </w:r>
-            <w:r>
-              <w:rPr>
-                <w:webHidden/>
-              </w:rPr>
-              <w:fldChar w:fldCharType="separate"/>
-            </w:r>
-            <w:r>
-              <w:rPr>
-                <w:webHidden/>
-                <w:rStyle w:val="IndexLink"/>
-                <w:rFonts w:ascii="Liberation Sans" w:hAnsi="Liberation Sans"/>
-                <w:vanish w:val="false"/>
-                <w:sz w:val="24"/>
-                <w:szCs w:val="24"/>
-              </w:rPr>
-              <w:t>5. Secondary Testing</w:t>
+              <w:t>6. Functional Testing</w:t>
               <w:tab/>
-              <w:t>4</w:t>
-            </w:r>
-            <w:r>
-              <w:rPr>
-                <w:webHidden/>
-              </w:rPr>
-              <w:fldChar w:fldCharType="end"/>
+              <w:t>7</w:t>
             </w:r>
           </w:hyperlink>
         </w:p>
         <w:p>
           <w:pPr>
             <w:pStyle w:val="Contents2"/>
+            <w:tabs>
+              <w:tab w:val="clear" w:pos="9350"/>
+              <w:tab w:val="right" w:pos="9360" w:leader="dot"/>
+            </w:tabs>
             <w:rPr/>
           </w:pPr>
-          <w:hyperlink w:anchor="_Toc102040763">
+          <w:hyperlink w:anchor="__RefHeading___Toc336_801902679">
             <w:r>
               <w:rPr>
-                <w:webHidden/>
+                <w:rStyle w:val="IndexLink"/>
               </w:rPr>
-              <w:fldChar w:fldCharType="begin"/>
-            </w:r>
-            <w:r>
-              <w:rPr>
-                <w:webHidden/>
-              </w:rPr>
-              <w:instrText xml:space="preserve">PAGEREF _Toc102040763 \h</w:instrText>
-            </w:r>
-            <w:r>
-              <w:rPr>
-                <w:webHidden/>
-              </w:rPr>
-              <w:fldChar w:fldCharType="separate"/>
-            </w:r>
-            <w:r>
-              <w:rPr>
-                <w:webHidden/>
-                <w:rStyle w:val="IndexLink"/>
-                <w:rFonts w:ascii="Liberation Sans" w:hAnsi="Liberation Sans"/>
-                <w:vanish w:val="false"/>
-                <w:sz w:val="24"/>
-                <w:szCs w:val="24"/>
-              </w:rPr>
-              <w:t>6. Functional Testing</w:t>
+              <w:t>7. Summary</w:t>
               <w:tab/>
-              <w:t>4</w:t>
-            </w:r>
-            <w:r>
-              <w:rPr>
-                <w:webHidden/>
-              </w:rPr>
-              <w:fldChar w:fldCharType="end"/>
+              <w:t>7</w:t>
             </w:r>
           </w:hyperlink>
         </w:p>
         <w:p>
           <w:pPr>
             <w:pStyle w:val="Contents2"/>
+            <w:tabs>
+              <w:tab w:val="clear" w:pos="9350"/>
+              <w:tab w:val="right" w:pos="9360" w:leader="dot"/>
+            </w:tabs>
             <w:rPr/>
           </w:pPr>
-          <w:hyperlink w:anchor="_Toc102040764">
+          <w:hyperlink w:anchor="__RefHeading___Toc338_801902679">
             <w:r>
               <w:rPr>
-                <w:webHidden/>
+                <w:rStyle w:val="IndexLink"/>
               </w:rPr>
-              <w:fldChar w:fldCharType="begin"/>
-            </w:r>
-            <w:r>
-              <w:rPr>
-                <w:webHidden/>
-              </w:rPr>
-              <w:instrText xml:space="preserve">PAGEREF _Toc102040764 \h</w:instrText>
-            </w:r>
-            <w:r>
-              <w:rPr>
-                <w:webHidden/>
-              </w:rPr>
-              <w:fldChar w:fldCharType="separate"/>
-            </w:r>
-            <w:r>
-              <w:rPr>
-                <w:webHidden/>
-                <w:rStyle w:val="IndexLink"/>
-                <w:rFonts w:ascii="Liberation Sans" w:hAnsi="Liberation Sans"/>
-                <w:vanish w:val="false"/>
-                <w:sz w:val="24"/>
-                <w:szCs w:val="24"/>
-              </w:rPr>
-              <w:t>7. Summary</w:t>
+              <w:t>8. Industry Standard Best Practices</w:t>
               <w:tab/>
-              <w:t>4</w:t>
-            </w:r>
-            <w:r>
-              <w:rPr>
-                <w:webHidden/>
-              </w:rPr>
-              <w:fldChar w:fldCharType="end"/>
+              <w:t>8</w:t>
             </w:r>
           </w:hyperlink>
         </w:p>
         <w:p>
           <w:pPr>
             <w:pStyle w:val="Contents2"/>
+            <w:tabs>
+              <w:tab w:val="clear" w:pos="9350"/>
+              <w:tab w:val="right" w:pos="9360" w:leader="dot"/>
+            </w:tabs>
             <w:rPr/>
           </w:pPr>
-          <w:hyperlink w:anchor="_Toc102040765">
+          <w:hyperlink w:anchor="__RefHeading___Toc1124_801902679">
             <w:r>
               <w:rPr>
-                <w:webHidden/>
+                <w:rStyle w:val="IndexLink"/>
               </w:rPr>
-              <w:fldChar w:fldCharType="begin"/>
-            </w:r>
-            <w:r>
-              <w:rPr>
-                <w:webHidden/>
-              </w:rPr>
-              <w:instrText xml:space="preserve">PAGEREF _Toc102040765 \h</w:instrText>
-            </w:r>
-            <w:r>
-              <w:rPr>
-                <w:webHidden/>
-              </w:rPr>
-              <w:fldChar w:fldCharType="separate"/>
-            </w:r>
-            <w:r>
-              <w:rPr>
-                <w:webHidden/>
-                <w:rStyle w:val="IndexLink"/>
-                <w:rFonts w:ascii="Liberation Sans" w:hAnsi="Liberation Sans"/>
-                <w:vanish w:val="false"/>
-                <w:sz w:val="24"/>
-                <w:szCs w:val="24"/>
-              </w:rPr>
-              <w:t>8. Industry Standard Best Practices</w:t>
+              <w:t>REFERENCES</w:t>
               <w:tab/>
-              <w:t>4</w:t>
-            </w:r>
-            <w:r>
-              <w:rPr>
-                <w:webHidden/>
-              </w:rPr>
-              <w:fldChar w:fldCharType="end"/>
+              <w:t>9</w:t>
             </w:r>
           </w:hyperlink>
-        </w:p>
-        <w:p>
-          <w:pPr>
-            <w:pStyle w:val="Normal"/>
-            <w:spacing w:before="0" w:after="0"/>
-            <w:contextualSpacing/>
-            <w:rPr>
-              <w:rFonts w:ascii="Liberation Sans" w:hAnsi="Liberation Sans" w:cs="Calibri" w:cstheme="minorHAnsi"/>
-              <w:sz w:val="24"/>
-              <w:szCs w:val="24"/>
-            </w:rPr>
-          </w:pPr>
           <w:r>
             <w:rPr>
-              <w:rFonts w:cs="Calibri" w:cstheme="minorHAnsi" w:ascii="Liberation Sans" w:hAnsi="Liberation Sans"/>
-              <w:sz w:val="24"/>
-              <w:szCs w:val="24"/>
-            </w:rPr>
-          </w:r>
-          <w:r>
-            <w:rPr>
-              <w:sz w:val="24"/>
-              <w:szCs w:val="24"/>
-              <w:rFonts w:cs="Calibri" w:ascii="Liberation Sans" w:hAnsi="Liberation Sans"/>
+              <w:rStyle w:val="IndexLink"/>
             </w:rPr>
             <w:fldChar w:fldCharType="end"/>
           </w:r>
@@ -1002,9 +658,11 @@
           <w:szCs w:val="24"/>
         </w:rPr>
       </w:pPr>
+      <w:bookmarkStart w:id="1" w:name="__RefHeading___Toc318_801902679"/>
       <w:bookmarkStart w:id="2" w:name="_Toc1108781792"/>
-      <w:bookmarkStart w:id="3" w:name="_Toc1600266130"/>
-      <w:bookmarkStart w:id="4" w:name="_Toc102040754"/>
+      <w:bookmarkStart w:id="3" w:name="_Toc102040754"/>
+      <w:bookmarkStart w:id="4" w:name="_Toc1600266130"/>
+      <w:bookmarkEnd w:id="1"/>
       <w:r>
         <w:rPr>
           <w:rFonts w:ascii="Liberation Sans" w:hAnsi="Liberation Sans"/>
@@ -1359,10 +1017,12 @@
           <w:szCs w:val="24"/>
         </w:rPr>
       </w:pPr>
-      <w:bookmarkStart w:id="5" w:name="_Toc31614994"/>
-      <w:bookmarkStart w:id="6" w:name="_Toc1537514150"/>
+      <w:bookmarkStart w:id="5" w:name="__RefHeading___Toc320_801902679"/>
+      <w:bookmarkStart w:id="6" w:name="_Toc102040755"/>
       <w:bookmarkStart w:id="7" w:name="_Toc47419814"/>
-      <w:bookmarkStart w:id="8" w:name="_Toc102040755"/>
+      <w:bookmarkStart w:id="8" w:name="_Toc1537514150"/>
+      <w:bookmarkStart w:id="9" w:name="_Toc31614994"/>
+      <w:bookmarkEnd w:id="5"/>
       <w:r>
         <w:rPr>
           <w:rFonts w:ascii="Liberation Sans" w:hAnsi="Liberation Sans"/>
@@ -1371,10 +1031,10 @@
         </w:rPr>
         <w:t>Client</w:t>
       </w:r>
-      <w:bookmarkEnd w:id="5"/>
       <w:bookmarkEnd w:id="6"/>
       <w:bookmarkEnd w:id="7"/>
       <w:bookmarkEnd w:id="8"/>
+      <w:bookmarkEnd w:id="9"/>
     </w:p>
     <w:p>
       <w:pPr>
@@ -1408,11 +1068,7 @@
         </w:rPr>
       </w:pPr>
       <w:r>
-        <w:rPr>
-          <w:rFonts w:ascii="Liberation Sans" w:hAnsi="Liberation Sans"/>
-          <w:sz w:val="24"/>
-          <w:szCs w:val="24"/>
-        </w:rPr>
+        <w:rPr/>
         <w:drawing>
           <wp:inline distT="0" distB="0" distL="0" distR="0">
             <wp:extent cx="3554730" cy="1210945"/>
@@ -1474,19 +1130,22 @@
     </w:p>
     <w:p>
       <w:pPr>
-        <w:pStyle w:val="Heading2"/>
-        <w:rPr>
-          <w:rFonts w:ascii="Liberation Sans" w:hAnsi="Liberation Sans" w:eastAsia="Times New Roman"/>
-          <w:sz w:val="24"/>
-          <w:szCs w:val="24"/>
-        </w:rPr>
-      </w:pPr>
-      <w:r>
-        <w:rPr>
-          <w:rFonts w:eastAsia="Times New Roman" w:ascii="Liberation Sans" w:hAnsi="Liberation Sans"/>
-          <w:sz w:val="24"/>
-          <w:szCs w:val="24"/>
-        </w:rPr>
+        <w:pStyle w:val="Subtitle"/>
+        <w:rPr>
+          <w:b/>
+          <w:bCs/>
+          <w:sz w:val="24"/>
+          <w:szCs w:val="24"/>
+        </w:rPr>
+      </w:pPr>
+      <w:r>
+        <w:rPr>
+          <w:b/>
+          <w:bCs/>
+          <w:sz w:val="24"/>
+          <w:szCs w:val="24"/>
+        </w:rPr>
+        <w:t>Artemis Financial, a consulting company that develops individualized financial plans for their customers. The financial plans include savings, retirement, investments, and insurance.</w:t>
       </w:r>
     </w:p>
     <w:p>
@@ -1522,9 +1181,11 @@
           <w:szCs w:val="24"/>
         </w:rPr>
       </w:pPr>
-      <w:bookmarkStart w:id="9" w:name="_Toc770945630"/>
-      <w:bookmarkStart w:id="10" w:name="_Toc102040757"/>
+      <w:bookmarkStart w:id="10" w:name="__RefHeading___Toc322_801902679"/>
       <w:bookmarkStart w:id="11" w:name="_Toc1709846648"/>
+      <w:bookmarkStart w:id="12" w:name="_Toc102040757"/>
+      <w:bookmarkStart w:id="13" w:name="_Toc770945630"/>
+      <w:bookmarkEnd w:id="10"/>
       <w:r>
         <w:rPr>
           <w:rFonts w:ascii="Liberation Sans" w:hAnsi="Liberation Sans"/>
@@ -1533,9 +1194,9 @@
         </w:rPr>
         <w:t>Developer</w:t>
       </w:r>
-      <w:bookmarkEnd w:id="9"/>
-      <w:bookmarkEnd w:id="10"/>
       <w:bookmarkEnd w:id="11"/>
+      <w:bookmarkEnd w:id="12"/>
+      <w:bookmarkEnd w:id="13"/>
     </w:p>
     <w:p>
       <w:pPr>
@@ -1591,9 +1252,11 @@
           <w:szCs w:val="24"/>
         </w:rPr>
       </w:pPr>
-      <w:bookmarkStart w:id="12" w:name="_Toc361528762"/>
-      <w:bookmarkStart w:id="13" w:name="_Toc1441383079"/>
-      <w:bookmarkStart w:id="14" w:name="_Toc102040758"/>
+      <w:bookmarkStart w:id="14" w:name="__RefHeading___Toc324_801902679"/>
+      <w:bookmarkStart w:id="15" w:name="_Toc102040758"/>
+      <w:bookmarkStart w:id="16" w:name="_Toc1441383079"/>
+      <w:bookmarkStart w:id="17" w:name="_Toc361528762"/>
+      <w:bookmarkEnd w:id="14"/>
       <w:r>
         <w:rPr>
           <w:rFonts w:ascii="Liberation Sans" w:hAnsi="Liberation Sans"/>
@@ -1602,9 +1265,9 @@
         </w:rPr>
         <w:t>Algorithm Cipher</w:t>
       </w:r>
-      <w:bookmarkEnd w:id="12"/>
-      <w:bookmarkEnd w:id="13"/>
-      <w:bookmarkEnd w:id="14"/>
+      <w:bookmarkEnd w:id="15"/>
+      <w:bookmarkEnd w:id="16"/>
+      <w:bookmarkEnd w:id="17"/>
     </w:p>
     <w:p>
       <w:pPr>
@@ -1637,8 +1300,8 @@
           <w:szCs w:val="24"/>
         </w:rPr>
       </w:pPr>
-      <w:bookmarkStart w:id="15" w:name="docs-internal-guid-e453d344-7fff-c92c-a0"/>
-      <w:bookmarkEnd w:id="15"/>
+      <w:bookmarkStart w:id="18" w:name="docs-internal-guid-e453d344-7fff-c92c-a0"/>
+      <w:bookmarkEnd w:id="18"/>
       <w:r>
         <w:rPr>
           <w:rFonts w:eastAsia="Times New Roman" w:cs="Calibri" w:ascii="Liberation Sans" w:hAnsi="Liberation Sans"/>
@@ -1681,9 +1344,17 @@
       </w:pPr>
       <w:r>
         <w:rPr>
-          <w:rFonts w:ascii="Liberation Sans" w:hAnsi="Liberation Sans"/>
-          <w:sz w:val="24"/>
-          <w:szCs w:val="24"/>
+          <w:rFonts w:eastAsia="Times New Roman" w:cs="Calibri"/>
+          <w:b w:val="false"/>
+          <w:i w:val="false"/>
+          <w:caps w:val="false"/>
+          <w:smallCaps w:val="false"/>
+          <w:strike w:val="false"/>
+          <w:dstrike w:val="false"/>
+          <w:color w:val="000000"/>
+          <w:u w:val="none"/>
+          <w:effect w:val="none"/>
+          <w:shd w:fill="auto" w:val="clear"/>
         </w:rPr>
       </w:r>
     </w:p>
@@ -1783,48 +1454,19 @@
       </w:pPr>
       <w:r>
         <w:rPr>
-          <w:rFonts w:ascii="Liberation Sans" w:hAnsi="Liberation Sans"/>
-        </w:rPr>
-      </w:r>
-    </w:p>
-    <w:p>
-      <w:pPr>
-        <w:pStyle w:val="Normal"/>
-        <w:spacing w:before="0" w:after="0"/>
-        <w:contextualSpacing/>
-        <w:rPr>
-          <w:rFonts w:ascii="Liberation Sans" w:hAnsi="Liberation Sans" w:cs="Calibri" w:cstheme="minorHAnsi"/>
-          <w:sz w:val="24"/>
-          <w:szCs w:val="24"/>
-        </w:rPr>
-      </w:pPr>
-      <w:r>
-        <w:rPr>
-          <w:rFonts w:cs="Calibri" w:cstheme="minorHAnsi" w:ascii="Liberation Sans" w:hAnsi="Liberation Sans"/>
-          <w:sz w:val="24"/>
-          <w:szCs w:val="24"/>
-        </w:rPr>
-      </w:r>
-      <w:r>
-        <w:br w:type="page"/>
-      </w:r>
-    </w:p>
-    <w:p>
-      <w:pPr>
-        <w:pStyle w:val="Normal"/>
-        <w:spacing w:before="0" w:after="0"/>
-        <w:contextualSpacing/>
-        <w:rPr>
-          <w:rFonts w:ascii="Liberation Sans" w:hAnsi="Liberation Sans" w:cs="Calibri" w:cstheme="minorHAnsi"/>
-          <w:sz w:val="24"/>
-          <w:szCs w:val="24"/>
-        </w:rPr>
-      </w:pPr>
-      <w:r>
-        <w:rPr>
-          <w:rFonts w:cs="Calibri" w:cstheme="minorHAnsi" w:ascii="Liberation Sans" w:hAnsi="Liberation Sans"/>
-          <w:sz w:val="24"/>
-          <w:szCs w:val="24"/>
+          <w:rFonts w:eastAsia="Times New Roman" w:cs="Calibri"/>
+          <w:b w:val="false"/>
+          <w:i w:val="false"/>
+          <w:caps w:val="false"/>
+          <w:smallCaps w:val="false"/>
+          <w:strike w:val="false"/>
+          <w:dstrike w:val="false"/>
+          <w:color w:val="000000"/>
+          <w:sz w:val="24"/>
+          <w:szCs w:val="24"/>
+          <w:u w:val="none"/>
+          <w:effect w:val="none"/>
+          <w:shd w:fill="auto" w:val="clear"/>
         </w:rPr>
       </w:r>
     </w:p>
@@ -1843,9 +1485,11 @@
           <w:szCs w:val="24"/>
         </w:rPr>
       </w:pPr>
-      <w:bookmarkStart w:id="16" w:name="_Toc102040759"/>
-      <w:bookmarkStart w:id="17" w:name="_Toc272204322"/>
-      <w:bookmarkStart w:id="18" w:name="_Toc290624425"/>
+      <w:bookmarkStart w:id="19" w:name="__RefHeading___Toc326_801902679"/>
+      <w:bookmarkStart w:id="20" w:name="_Toc290624425"/>
+      <w:bookmarkStart w:id="21" w:name="_Toc272204322"/>
+      <w:bookmarkStart w:id="22" w:name="_Toc102040759"/>
+      <w:bookmarkEnd w:id="19"/>
       <w:r>
         <w:rPr>
           <w:rFonts w:ascii="Liberation Sans" w:hAnsi="Liberation Sans"/>
@@ -1854,9 +1498,9 @@
         </w:rPr>
         <w:t>Certificate Generation</w:t>
       </w:r>
-      <w:bookmarkEnd w:id="16"/>
-      <w:bookmarkEnd w:id="17"/>
-      <w:bookmarkEnd w:id="18"/>
+      <w:bookmarkEnd w:id="20"/>
+      <w:bookmarkEnd w:id="21"/>
+      <w:bookmarkEnd w:id="22"/>
     </w:p>
     <w:p>
       <w:pPr>
@@ -1888,9 +1532,7 @@
       </w:pPr>
       <w:r>
         <w:rPr>
-          <w:rFonts w:ascii="Liberation Sans" w:hAnsi="Liberation Sans"/>
-          <w:sz w:val="24"/>
-          <w:szCs w:val="24"/>
+          <w:rFonts w:eastAsia="Times New Roman" w:cs="Calibri" w:cstheme="minorHAnsi"/>
         </w:rPr>
         <w:drawing>
           <wp:anchor behindDoc="0" distT="0" distB="0" distL="0" distR="0" simplePos="0" locked="0" layoutInCell="0" allowOverlap="1" relativeHeight="5">
@@ -1901,7 +1543,7 @@
             <wp:positionV relativeFrom="paragraph">
               <wp:posOffset>635</wp:posOffset>
             </wp:positionV>
-            <wp:extent cx="5943600" cy="4434840"/>
+            <wp:extent cx="5588000" cy="4169410"/>
             <wp:effectExtent l="0" t="0" r="0" b="0"/>
             <wp:wrapSquare wrapText="largest"/>
             <wp:docPr id="3" name="Image1" descr=""/>
@@ -1926,7 +1568,7 @@
                   <pic:spPr bwMode="auto">
                     <a:xfrm>
                       <a:off x="0" y="0"/>
-                      <a:ext cx="5943600" cy="4434840"/>
+                      <a:ext cx="5588000" cy="4169410"/>
                     </a:xfrm>
                     <a:prstGeom prst="rect">
                       <a:avLst/>
@@ -1973,9 +1615,11 @@
           <w:szCs w:val="24"/>
         </w:rPr>
       </w:pPr>
-      <w:bookmarkStart w:id="19" w:name="_Toc153388823"/>
-      <w:bookmarkStart w:id="20" w:name="_Toc469977634"/>
-      <w:bookmarkStart w:id="21" w:name="_Toc102040760"/>
+      <w:bookmarkStart w:id="23" w:name="__RefHeading___Toc328_801902679"/>
+      <w:bookmarkStart w:id="24" w:name="_Toc153388823"/>
+      <w:bookmarkStart w:id="25" w:name="_Toc102040760"/>
+      <w:bookmarkStart w:id="26" w:name="_Toc469977634"/>
+      <w:bookmarkEnd w:id="23"/>
       <w:r>
         <w:rPr>
           <w:rFonts w:ascii="Liberation Sans" w:hAnsi="Liberation Sans"/>
@@ -1984,9 +1628,9 @@
         </w:rPr>
         <w:t>Deploy Cipher</w:t>
       </w:r>
-      <w:bookmarkEnd w:id="19"/>
-      <w:bookmarkEnd w:id="20"/>
-      <w:bookmarkEnd w:id="21"/>
+      <w:bookmarkEnd w:id="24"/>
+      <w:bookmarkEnd w:id="25"/>
+      <w:bookmarkEnd w:id="26"/>
     </w:p>
     <w:p>
       <w:pPr>
@@ -2038,9 +1682,7 @@
       </w:pPr>
       <w:r>
         <w:rPr>
-          <w:rFonts w:ascii="Liberation Sans" w:hAnsi="Liberation Sans"/>
-          <w:sz w:val="24"/>
-          <w:szCs w:val="24"/>
+          <w:rFonts w:eastAsia="Times New Roman" w:cs="Calibri" w:cstheme="minorHAnsi"/>
         </w:rPr>
         <w:drawing>
           <wp:anchor behindDoc="0" distT="0" distB="0" distL="0" distR="0" simplePos="0" locked="0" layoutInCell="0" allowOverlap="1" relativeHeight="6">
@@ -2123,9 +1765,11 @@
           <w:szCs w:val="24"/>
         </w:rPr>
       </w:pPr>
-      <w:bookmarkStart w:id="22" w:name="_Toc1980769825"/>
-      <w:bookmarkStart w:id="23" w:name="_Toc985755642"/>
-      <w:bookmarkStart w:id="24" w:name="_Toc102040761"/>
+      <w:bookmarkStart w:id="27" w:name="__RefHeading___Toc330_801902679"/>
+      <w:bookmarkStart w:id="28" w:name="_Toc985755642"/>
+      <w:bookmarkStart w:id="29" w:name="_Toc1980769825"/>
+      <w:bookmarkStart w:id="30" w:name="_Toc102040761"/>
+      <w:bookmarkEnd w:id="27"/>
       <w:r>
         <w:rPr>
           <w:rFonts w:ascii="Liberation Sans" w:hAnsi="Liberation Sans"/>
@@ -2134,7 +1778,7 @@
         </w:rPr>
         <w:t>Secure Communications</w:t>
       </w:r>
-      <w:bookmarkEnd w:id="24"/>
+      <w:bookmarkEnd w:id="30"/>
       <w:r>
         <w:rPr>
           <w:rFonts w:ascii="Liberation Sans" w:hAnsi="Liberation Sans"/>
@@ -2143,8 +1787,8 @@
         </w:rPr>
         <w:t xml:space="preserve"> </w:t>
       </w:r>
-      <w:bookmarkEnd w:id="22"/>
-      <w:bookmarkEnd w:id="23"/>
+      <w:bookmarkEnd w:id="28"/>
+      <w:bookmarkEnd w:id="29"/>
     </w:p>
     <w:p>
       <w:pPr>
@@ -2196,9 +1840,7 @@
       </w:pPr>
       <w:r>
         <w:rPr>
-          <w:rFonts w:ascii="Liberation Sans" w:hAnsi="Liberation Sans"/>
-          <w:sz w:val="24"/>
-          <w:szCs w:val="24"/>
+          <w:rFonts w:eastAsia="Times New Roman" w:cs="Calibri" w:cstheme="minorHAnsi"/>
         </w:rPr>
         <w:drawing>
           <wp:anchor behindDoc="0" distT="0" distB="0" distL="0" distR="0" simplePos="0" locked="0" layoutInCell="0" allowOverlap="1" relativeHeight="9">
@@ -2265,6 +1907,28 @@
           <w:szCs w:val="24"/>
         </w:rPr>
       </w:r>
+      <w:r>
+        <w:br w:type="page"/>
+      </w:r>
+    </w:p>
+    <w:p>
+      <w:pPr>
+        <w:pStyle w:val="Normal"/>
+        <w:spacing w:before="0" w:after="0"/>
+        <w:contextualSpacing/>
+        <w:rPr>
+          <w:rFonts w:ascii="Liberation Sans" w:hAnsi="Liberation Sans" w:cs="Calibri" w:cstheme="minorHAnsi"/>
+          <w:sz w:val="24"/>
+          <w:szCs w:val="24"/>
+        </w:rPr>
+      </w:pPr>
+      <w:r>
+        <w:rPr>
+          <w:rFonts w:cs="Calibri" w:cstheme="minorHAnsi" w:ascii="Liberation Sans" w:hAnsi="Liberation Sans"/>
+          <w:sz w:val="24"/>
+          <w:szCs w:val="24"/>
+        </w:rPr>
+      </w:r>
     </w:p>
     <w:p>
       <w:pPr>
@@ -2281,9 +1945,11 @@
           <w:szCs w:val="24"/>
         </w:rPr>
       </w:pPr>
-      <w:bookmarkStart w:id="25" w:name="_Toc1151872792"/>
-      <w:bookmarkStart w:id="26" w:name="_Toc102040762"/>
-      <w:bookmarkStart w:id="27" w:name="_Toc1258769504"/>
+      <w:bookmarkStart w:id="31" w:name="__RefHeading___Toc332_801902679"/>
+      <w:bookmarkStart w:id="32" w:name="_Toc1258769504"/>
+      <w:bookmarkStart w:id="33" w:name="_Toc102040762"/>
+      <w:bookmarkStart w:id="34" w:name="_Toc1151872792"/>
+      <w:bookmarkEnd w:id="31"/>
       <w:r>
         <w:rPr>
           <w:rFonts w:ascii="Liberation Sans" w:hAnsi="Liberation Sans"/>
@@ -2292,9 +1958,9 @@
         </w:rPr>
         <w:t>Secondary Testing</w:t>
       </w:r>
-      <w:bookmarkEnd w:id="25"/>
-      <w:bookmarkEnd w:id="26"/>
-      <w:bookmarkEnd w:id="27"/>
+      <w:bookmarkEnd w:id="32"/>
+      <w:bookmarkEnd w:id="33"/>
+      <w:bookmarkEnd w:id="34"/>
     </w:p>
     <w:p>
       <w:pPr>
@@ -2346,9 +2012,7 @@
       </w:pPr>
       <w:r>
         <w:rPr>
-          <w:rFonts w:ascii="Liberation Sans" w:hAnsi="Liberation Sans"/>
-          <w:sz w:val="24"/>
-          <w:szCs w:val="24"/>
+          <w:rFonts w:eastAsia="Times New Roman" w:cs="Calibri" w:cstheme="minorHAnsi"/>
         </w:rPr>
         <w:drawing>
           <wp:anchor behindDoc="0" distT="0" distB="0" distL="0" distR="0" simplePos="0" locked="0" layoutInCell="0" allowOverlap="1" relativeHeight="7">
@@ -2479,9 +2143,6 @@
           <w:szCs w:val="24"/>
         </w:rPr>
       </w:r>
-      <w:r>
-        <w:br w:type="page"/>
-      </w:r>
     </w:p>
     <w:p>
       <w:pPr>
@@ -2497,6 +2158,310 @@
       <w:r>
         <w:rPr>
           <w:rFonts w:cs="Calibri" w:cstheme="minorHAnsi" w:ascii="Liberation Sans" w:hAnsi="Liberation Sans"/>
+          <w:sz w:val="24"/>
+          <w:szCs w:val="24"/>
+        </w:rPr>
+      </w:r>
+    </w:p>
+    <w:p>
+      <w:pPr>
+        <w:pStyle w:val="Normal"/>
+        <w:spacing w:before="0" w:after="0"/>
+        <w:contextualSpacing/>
+        <w:rPr>
+          <w:rFonts w:ascii="Liberation Sans" w:hAnsi="Liberation Sans" w:cs="Calibri" w:cstheme="minorHAnsi"/>
+          <w:sz w:val="24"/>
+          <w:szCs w:val="24"/>
+        </w:rPr>
+      </w:pPr>
+      <w:r>
+        <w:rPr>
+          <w:rFonts w:cs="Calibri" w:cstheme="minorHAnsi" w:ascii="Liberation Sans" w:hAnsi="Liberation Sans"/>
+          <w:sz w:val="24"/>
+          <w:szCs w:val="24"/>
+        </w:rPr>
+      </w:r>
+    </w:p>
+    <w:p>
+      <w:pPr>
+        <w:pStyle w:val="Normal"/>
+        <w:spacing w:before="0" w:after="0"/>
+        <w:contextualSpacing/>
+        <w:rPr>
+          <w:rFonts w:ascii="Liberation Sans" w:hAnsi="Liberation Sans" w:cs="Calibri" w:cstheme="minorHAnsi"/>
+          <w:sz w:val="24"/>
+          <w:szCs w:val="24"/>
+        </w:rPr>
+      </w:pPr>
+      <w:r>
+        <w:rPr>
+          <w:rFonts w:cs="Calibri" w:cstheme="minorHAnsi" w:ascii="Liberation Sans" w:hAnsi="Liberation Sans"/>
+          <w:sz w:val="24"/>
+          <w:szCs w:val="24"/>
+        </w:rPr>
+      </w:r>
+    </w:p>
+    <w:p>
+      <w:pPr>
+        <w:pStyle w:val="Normal"/>
+        <w:spacing w:before="0" w:after="0"/>
+        <w:contextualSpacing/>
+        <w:rPr>
+          <w:rFonts w:ascii="Liberation Sans" w:hAnsi="Liberation Sans" w:cs="Calibri" w:cstheme="minorHAnsi"/>
+          <w:sz w:val="24"/>
+          <w:szCs w:val="24"/>
+        </w:rPr>
+      </w:pPr>
+      <w:r>
+        <w:rPr>
+          <w:rFonts w:cs="Calibri" w:cstheme="minorHAnsi" w:ascii="Liberation Sans" w:hAnsi="Liberation Sans"/>
+          <w:sz w:val="24"/>
+          <w:szCs w:val="24"/>
+        </w:rPr>
+      </w:r>
+    </w:p>
+    <w:p>
+      <w:pPr>
+        <w:pStyle w:val="Normal"/>
+        <w:spacing w:before="0" w:after="0"/>
+        <w:contextualSpacing/>
+        <w:rPr>
+          <w:rFonts w:ascii="Liberation Sans" w:hAnsi="Liberation Sans" w:cs="Calibri" w:cstheme="minorHAnsi"/>
+          <w:sz w:val="24"/>
+          <w:szCs w:val="24"/>
+        </w:rPr>
+      </w:pPr>
+      <w:r>
+        <w:rPr>
+          <w:rFonts w:cs="Calibri" w:cstheme="minorHAnsi" w:ascii="Liberation Sans" w:hAnsi="Liberation Sans"/>
+          <w:sz w:val="24"/>
+          <w:szCs w:val="24"/>
+        </w:rPr>
+      </w:r>
+    </w:p>
+    <w:p>
+      <w:pPr>
+        <w:pStyle w:val="Normal"/>
+        <w:spacing w:before="0" w:after="0"/>
+        <w:contextualSpacing/>
+        <w:rPr>
+          <w:rFonts w:ascii="Liberation Sans" w:hAnsi="Liberation Sans" w:cs="Calibri" w:cstheme="minorHAnsi"/>
+          <w:sz w:val="24"/>
+          <w:szCs w:val="24"/>
+        </w:rPr>
+      </w:pPr>
+      <w:r>
+        <w:rPr>
+          <w:rFonts w:cs="Calibri" w:cstheme="minorHAnsi" w:ascii="Liberation Sans" w:hAnsi="Liberation Sans"/>
+          <w:sz w:val="24"/>
+          <w:szCs w:val="24"/>
+        </w:rPr>
+      </w:r>
+    </w:p>
+    <w:p>
+      <w:pPr>
+        <w:pStyle w:val="Normal"/>
+        <w:spacing w:before="0" w:after="0"/>
+        <w:contextualSpacing/>
+        <w:rPr>
+          <w:rFonts w:ascii="Liberation Sans" w:hAnsi="Liberation Sans" w:cs="Calibri" w:cstheme="minorHAnsi"/>
+          <w:sz w:val="24"/>
+          <w:szCs w:val="24"/>
+        </w:rPr>
+      </w:pPr>
+      <w:r>
+        <w:rPr>
+          <w:rFonts w:cs="Calibri" w:cstheme="minorHAnsi" w:ascii="Liberation Sans" w:hAnsi="Liberation Sans"/>
+          <w:sz w:val="24"/>
+          <w:szCs w:val="24"/>
+        </w:rPr>
+      </w:r>
+    </w:p>
+    <w:p>
+      <w:pPr>
+        <w:pStyle w:val="Normal"/>
+        <w:spacing w:before="0" w:after="0"/>
+        <w:contextualSpacing/>
+        <w:rPr>
+          <w:rFonts w:ascii="Liberation Sans" w:hAnsi="Liberation Sans" w:cs="Calibri" w:cstheme="minorHAnsi"/>
+          <w:sz w:val="24"/>
+          <w:szCs w:val="24"/>
+        </w:rPr>
+      </w:pPr>
+      <w:r>
+        <w:rPr>
+          <w:rFonts w:cs="Calibri" w:cstheme="minorHAnsi" w:ascii="Liberation Sans" w:hAnsi="Liberation Sans"/>
+          <w:sz w:val="24"/>
+          <w:szCs w:val="24"/>
+        </w:rPr>
+      </w:r>
+    </w:p>
+    <w:p>
+      <w:pPr>
+        <w:pStyle w:val="Normal"/>
+        <w:spacing w:before="0" w:after="0"/>
+        <w:contextualSpacing/>
+        <w:rPr>
+          <w:rFonts w:ascii="Liberation Sans" w:hAnsi="Liberation Sans" w:cs="Calibri" w:cstheme="minorHAnsi"/>
+          <w:sz w:val="24"/>
+          <w:szCs w:val="24"/>
+        </w:rPr>
+      </w:pPr>
+      <w:r>
+        <w:rPr>
+          <w:rFonts w:cs="Calibri" w:cstheme="minorHAnsi" w:ascii="Liberation Sans" w:hAnsi="Liberation Sans"/>
+          <w:sz w:val="24"/>
+          <w:szCs w:val="24"/>
+        </w:rPr>
+      </w:r>
+    </w:p>
+    <w:p>
+      <w:pPr>
+        <w:pStyle w:val="Normal"/>
+        <w:spacing w:before="0" w:after="0"/>
+        <w:contextualSpacing/>
+        <w:rPr>
+          <w:rFonts w:ascii="Liberation Sans" w:hAnsi="Liberation Sans" w:cs="Calibri" w:cstheme="minorHAnsi"/>
+          <w:sz w:val="24"/>
+          <w:szCs w:val="24"/>
+        </w:rPr>
+      </w:pPr>
+      <w:r>
+        <w:rPr>
+          <w:rFonts w:cs="Calibri" w:cstheme="minorHAnsi" w:ascii="Liberation Sans" w:hAnsi="Liberation Sans"/>
+          <w:sz w:val="24"/>
+          <w:szCs w:val="24"/>
+        </w:rPr>
+      </w:r>
+    </w:p>
+    <w:p>
+      <w:pPr>
+        <w:pStyle w:val="Normal"/>
+        <w:spacing w:before="0" w:after="0"/>
+        <w:contextualSpacing/>
+        <w:rPr>
+          <w:rFonts w:ascii="Liberation Sans" w:hAnsi="Liberation Sans" w:cs="Calibri" w:cstheme="minorHAnsi"/>
+          <w:sz w:val="24"/>
+          <w:szCs w:val="24"/>
+        </w:rPr>
+      </w:pPr>
+      <w:r>
+        <w:rPr>
+          <w:rFonts w:cs="Calibri" w:cstheme="minorHAnsi" w:ascii="Liberation Sans" w:hAnsi="Liberation Sans"/>
+          <w:sz w:val="24"/>
+          <w:szCs w:val="24"/>
+        </w:rPr>
+      </w:r>
+    </w:p>
+    <w:p>
+      <w:pPr>
+        <w:pStyle w:val="Normal"/>
+        <w:spacing w:before="0" w:after="0"/>
+        <w:contextualSpacing/>
+        <w:rPr>
+          <w:rFonts w:ascii="Liberation Sans" w:hAnsi="Liberation Sans" w:cs="Calibri" w:cstheme="minorHAnsi"/>
+          <w:sz w:val="24"/>
+          <w:szCs w:val="24"/>
+        </w:rPr>
+      </w:pPr>
+      <w:r>
+        <w:rPr>
+          <w:rFonts w:cs="Calibri" w:cstheme="minorHAnsi" w:ascii="Liberation Sans" w:hAnsi="Liberation Sans"/>
+          <w:sz w:val="24"/>
+          <w:szCs w:val="24"/>
+        </w:rPr>
+      </w:r>
+    </w:p>
+    <w:p>
+      <w:pPr>
+        <w:pStyle w:val="Normal"/>
+        <w:spacing w:before="0" w:after="0"/>
+        <w:contextualSpacing/>
+        <w:rPr>
+          <w:rFonts w:ascii="Liberation Sans" w:hAnsi="Liberation Sans" w:cs="Calibri" w:cstheme="minorHAnsi"/>
+          <w:sz w:val="24"/>
+          <w:szCs w:val="24"/>
+        </w:rPr>
+      </w:pPr>
+      <w:r>
+        <w:rPr>
+          <w:rFonts w:cs="Calibri" w:cstheme="minorHAnsi" w:ascii="Liberation Sans" w:hAnsi="Liberation Sans"/>
+          <w:sz w:val="24"/>
+          <w:szCs w:val="24"/>
+        </w:rPr>
+      </w:r>
+    </w:p>
+    <w:p>
+      <w:pPr>
+        <w:pStyle w:val="Normal"/>
+        <w:spacing w:before="0" w:after="0"/>
+        <w:contextualSpacing/>
+        <w:rPr>
+          <w:rFonts w:ascii="Liberation Sans" w:hAnsi="Liberation Sans" w:cs="Calibri" w:cstheme="minorHAnsi"/>
+          <w:sz w:val="24"/>
+          <w:szCs w:val="24"/>
+        </w:rPr>
+      </w:pPr>
+      <w:r>
+        <w:rPr>
+          <w:rFonts w:cs="Calibri" w:cstheme="minorHAnsi" w:ascii="Liberation Sans" w:hAnsi="Liberation Sans"/>
+          <w:sz w:val="24"/>
+          <w:szCs w:val="24"/>
+        </w:rPr>
+      </w:r>
+    </w:p>
+    <w:p>
+      <w:pPr>
+        <w:pStyle w:val="Normal"/>
+        <w:spacing w:before="0" w:after="0"/>
+        <w:contextualSpacing/>
+        <w:rPr>
+          <w:rFonts w:ascii="Liberation Sans" w:hAnsi="Liberation Sans" w:cs="Calibri" w:cstheme="minorHAnsi"/>
+          <w:sz w:val="24"/>
+          <w:szCs w:val="24"/>
+        </w:rPr>
+      </w:pPr>
+      <w:r>
+        <w:rPr>
+          <w:rFonts w:ascii="Liberation Sans" w:hAnsi="Liberation Sans"/>
+          <w:sz w:val="24"/>
+          <w:szCs w:val="24"/>
+        </w:rPr>
+      </w:r>
+    </w:p>
+    <w:p>
+      <w:pPr>
+        <w:pStyle w:val="Normal"/>
+        <w:spacing w:before="0" w:after="0"/>
+        <w:contextualSpacing/>
+        <w:rPr>
+          <w:rFonts w:ascii="Liberation Sans" w:hAnsi="Liberation Sans" w:cs="Calibri" w:cstheme="minorHAnsi"/>
+          <w:sz w:val="24"/>
+          <w:szCs w:val="24"/>
+        </w:rPr>
+      </w:pPr>
+      <w:r>
+        <w:rPr>
+          <w:rFonts w:ascii="Liberation Sans" w:hAnsi="Liberation Sans"/>
+          <w:sz w:val="24"/>
+          <w:szCs w:val="24"/>
+        </w:rPr>
+      </w:r>
+    </w:p>
+    <w:p>
+      <w:pPr>
+        <w:pStyle w:val="Normal"/>
+        <w:spacing w:before="0" w:after="0"/>
+        <w:contextualSpacing/>
+        <w:rPr>
+          <w:rFonts w:ascii="Liberation Sans" w:hAnsi="Liberation Sans" w:cs="Calibri" w:cstheme="minorHAnsi"/>
+          <w:sz w:val="24"/>
+          <w:szCs w:val="24"/>
+        </w:rPr>
+      </w:pPr>
+      <w:r>
+        <w:rPr>
+          <w:rFonts w:ascii="Liberation Sans" w:hAnsi="Liberation Sans"/>
           <w:sz w:val="24"/>
           <w:szCs w:val="24"/>
         </w:rPr>
@@ -2509,7 +2474,7 @@
             <wp:positionV relativeFrom="paragraph">
               <wp:posOffset>635</wp:posOffset>
             </wp:positionV>
-            <wp:extent cx="5943600" cy="3559810"/>
+            <wp:extent cx="5536565" cy="3315970"/>
             <wp:effectExtent l="0" t="0" r="0" b="0"/>
             <wp:wrapSquare wrapText="largest"/>
             <wp:docPr id="8" name="Image6" descr=""/>
@@ -2534,7 +2499,7 @@
                   <pic:spPr bwMode="auto">
                     <a:xfrm>
                       <a:off x="0" y="0"/>
-                      <a:ext cx="5943600" cy="3559810"/>
+                      <a:ext cx="5536565" cy="3315970"/>
                     </a:xfrm>
                     <a:prstGeom prst="rect">
                       <a:avLst/>
@@ -2546,32 +2511,6 @@
           </wp:anchor>
         </w:drawing>
       </w:r>
-    </w:p>
-    <w:p>
-      <w:pPr>
-        <w:pStyle w:val="Heading2"/>
-        <w:widowControl/>
-        <w:numPr>
-          <w:ilvl w:val="0"/>
-          <w:numId w:val="0"/>
-        </w:numPr>
-        <w:suppressAutoHyphens w:val="true"/>
-        <w:spacing w:lineRule="auto" w:line="240" w:before="0" w:after="0"/>
-        <w:contextualSpacing/>
-        <w:jc w:val="left"/>
-        <w:rPr>
-          <w:rFonts w:ascii="Liberation Sans" w:hAnsi="Liberation Sans"/>
-          <w:sz w:val="24"/>
-          <w:szCs w:val="24"/>
-        </w:rPr>
-      </w:pPr>
-      <w:r>
-        <w:rPr>
-          <w:rFonts w:ascii="Liberation Sans" w:hAnsi="Liberation Sans"/>
-          <w:sz w:val="24"/>
-          <w:szCs w:val="24"/>
-        </w:rPr>
-      </w:r>
       <w:r>
         <w:br w:type="page"/>
       </w:r>
@@ -2591,9 +2530,11 @@
           <w:szCs w:val="24"/>
         </w:rPr>
       </w:pPr>
-      <w:bookmarkStart w:id="28" w:name="_Toc1726280430"/>
-      <w:bookmarkStart w:id="29" w:name="_Toc190184513"/>
-      <w:bookmarkStart w:id="30" w:name="_Toc102040763"/>
+      <w:bookmarkStart w:id="35" w:name="__RefHeading___Toc334_801902679"/>
+      <w:bookmarkStart w:id="36" w:name="_Toc102040763"/>
+      <w:bookmarkStart w:id="37" w:name="_Toc190184513"/>
+      <w:bookmarkStart w:id="38" w:name="_Toc1726280430"/>
+      <w:bookmarkEnd w:id="35"/>
       <w:r>
         <w:rPr>
           <w:rFonts w:ascii="Liberation Sans" w:hAnsi="Liberation Sans"/>
@@ -2602,9 +2543,24 @@
         </w:rPr>
         <w:t>Functional Testing</w:t>
       </w:r>
-      <w:bookmarkEnd w:id="28"/>
-      <w:bookmarkEnd w:id="29"/>
-      <w:bookmarkEnd w:id="30"/>
+      <w:bookmarkEnd w:id="36"/>
+      <w:bookmarkEnd w:id="37"/>
+      <w:bookmarkEnd w:id="38"/>
+    </w:p>
+    <w:p>
+      <w:pPr>
+        <w:pStyle w:val="Heading2"/>
+        <w:spacing w:lineRule="auto" w:line="240" w:before="0" w:after="0"/>
+        <w:contextualSpacing/>
+        <w:rPr>
+          <w:rFonts w:ascii="Liberation Sans" w:hAnsi="Liberation Sans"/>
+          <w:sz w:val="24"/>
+          <w:szCs w:val="24"/>
+        </w:rPr>
+      </w:pPr>
+      <w:r>
+        <w:rPr/>
+      </w:r>
     </w:p>
     <w:p>
       <w:pPr>
@@ -2623,27 +2579,15 @@
           <w:sz w:val="24"/>
           <w:szCs w:val="24"/>
         </w:rPr>
-        <w:t>Insert a screenshot below of the refactored code executed without errors.</w:t>
-      </w:r>
-    </w:p>
-    <w:p>
-      <w:pPr>
-        <w:pStyle w:val="Normal"/>
-        <w:spacing w:before="0" w:after="0"/>
-        <w:contextualSpacing/>
-        <w:rPr>
-          <w:rFonts w:ascii="Liberation Sans" w:hAnsi="Liberation Sans"/>
-          <w:sz w:val="24"/>
-          <w:szCs w:val="24"/>
-        </w:rPr>
-      </w:pPr>
-      <w:r>
-        <w:rPr>
-          <w:rFonts w:ascii="Liberation Sans" w:hAnsi="Liberation Sans"/>
-          <w:sz w:val="24"/>
-          <w:szCs w:val="24"/>
-        </w:rPr>
-        <w:t>Added a secure rest controller and enabled https using a self-generated certificate. A manual code review found no significant vulnerabilities.</w:t>
+        <w:t>I a</w:t>
+      </w:r>
+      <w:r>
+        <w:rPr>
+          <w:rFonts w:ascii="Liberation Sans" w:hAnsi="Liberation Sans"/>
+          <w:sz w:val="24"/>
+          <w:szCs w:val="24"/>
+        </w:rPr>
+        <w:t>dded a secure rest controller and enabled https using a self-generated certificate. A manual code review found no significant vulnerabilities.</w:t>
       </w:r>
     </w:p>
     <w:p>
@@ -2676,27 +2620,8 @@
       </w:pPr>
       <w:r>
         <w:rPr>
-          <w:rFonts w:ascii="Liberation Sans" w:hAnsi="Liberation Sans"/>
-          <w:sz w:val="24"/>
-          <w:szCs w:val="24"/>
-        </w:rPr>
-      </w:r>
-    </w:p>
-    <w:p>
-      <w:pPr>
-        <w:pStyle w:val="Normal"/>
-        <w:spacing w:before="0" w:after="0"/>
-        <w:contextualSpacing/>
-        <w:rPr>
           <w:rFonts w:eastAsia="Times New Roman" w:cs="Calibri" w:cstheme="minorHAnsi"/>
         </w:rPr>
-      </w:pPr>
-      <w:r>
-        <w:rPr>
-          <w:rFonts w:ascii="Liberation Sans" w:hAnsi="Liberation Sans"/>
-          <w:sz w:val="24"/>
-          <w:szCs w:val="24"/>
-        </w:rPr>
       </w:r>
     </w:p>
     <w:p>
@@ -2710,9 +2635,22 @@
       </w:pPr>
       <w:r>
         <w:rPr>
-          <w:rFonts w:ascii="Liberation Sans" w:hAnsi="Liberation Sans"/>
-          <w:sz w:val="24"/>
-          <w:szCs w:val="24"/>
+          <w:rFonts w:eastAsia="Times New Roman" w:cs="Calibri" w:cstheme="minorHAnsi"/>
+        </w:rPr>
+      </w:r>
+    </w:p>
+    <w:p>
+      <w:pPr>
+        <w:pStyle w:val="Normal"/>
+        <w:spacing w:before="0" w:after="0"/>
+        <w:contextualSpacing/>
+        <w:rPr>
+          <w:rFonts w:eastAsia="Times New Roman" w:cs="Calibri" w:cstheme="minorHAnsi"/>
+        </w:rPr>
+      </w:pPr>
+      <w:r>
+        <w:rPr>
+          <w:rFonts w:eastAsia="Times New Roman" w:cs="Calibri" w:cstheme="minorHAnsi"/>
         </w:rPr>
         <w:drawing>
           <wp:anchor behindDoc="0" distT="0" distB="0" distL="0" distR="0" simplePos="0" locked="0" layoutInCell="0" allowOverlap="1" relativeHeight="11">
@@ -2814,9 +2752,11 @@
           <w:szCs w:val="24"/>
         </w:rPr>
       </w:pPr>
-      <w:bookmarkStart w:id="31" w:name="_Toc1256172566"/>
-      <w:bookmarkStart w:id="32" w:name="_Toc1705881728"/>
-      <w:bookmarkStart w:id="33" w:name="_Toc102040764"/>
+      <w:bookmarkStart w:id="39" w:name="__RefHeading___Toc336_801902679"/>
+      <w:bookmarkStart w:id="40" w:name="_Toc102040764"/>
+      <w:bookmarkStart w:id="41" w:name="_Toc1705881728"/>
+      <w:bookmarkStart w:id="42" w:name="_Toc1256172566"/>
+      <w:bookmarkEnd w:id="39"/>
       <w:r>
         <w:rPr>
           <w:rFonts w:ascii="Liberation Sans" w:hAnsi="Liberation Sans"/>
@@ -2825,9 +2765,9 @@
         </w:rPr>
         <w:t>Summary</w:t>
       </w:r>
-      <w:bookmarkEnd w:id="31"/>
-      <w:bookmarkEnd w:id="32"/>
-      <w:bookmarkEnd w:id="33"/>
+      <w:bookmarkEnd w:id="40"/>
+      <w:bookmarkEnd w:id="41"/>
+      <w:bookmarkEnd w:id="42"/>
     </w:p>
     <w:p>
       <w:pPr>
@@ -2879,9 +2819,7 @@
       </w:pPr>
       <w:r>
         <w:rPr>
-          <w:rFonts w:ascii="Liberation Sans" w:hAnsi="Liberation Sans"/>
-          <w:sz w:val="24"/>
-          <w:szCs w:val="24"/>
+          <w:rFonts w:eastAsia="Times New Roman"/>
         </w:rPr>
       </w:r>
     </w:p>
@@ -2924,9 +2862,7 @@
       </w:pPr>
       <w:r>
         <w:rPr>
-          <w:rFonts w:ascii="Liberation Sans" w:hAnsi="Liberation Sans"/>
-          <w:sz w:val="24"/>
-          <w:szCs w:val="24"/>
+          <w:rFonts w:eastAsia="Times New Roman" w:cs="Times New Roman"/>
         </w:rPr>
       </w:r>
     </w:p>
@@ -2935,13 +2871,11 @@
         <w:pStyle w:val="Normal"/>
         <w:numPr>
           <w:ilvl w:val="0"/>
-          <w:numId w:val="3"/>
+          <w:numId w:val="4"/>
         </w:numPr>
         <w:spacing w:before="0" w:after="0"/>
         <w:contextualSpacing/>
-        <w:rPr>
-          <w:rFonts w:ascii="Liberation Sans" w:hAnsi="Liberation Sans"/>
-        </w:rPr>
+        <w:rPr/>
       </w:pPr>
       <w:r>
         <w:rPr>
@@ -2957,21 +2891,19 @@
         <w:pStyle w:val="Normal"/>
         <w:numPr>
           <w:ilvl w:val="0"/>
-          <w:numId w:val="3"/>
+          <w:numId w:val="0"/>
         </w:numPr>
         <w:spacing w:before="0" w:after="0"/>
-        <w:contextualSpacing/>
-        <w:rPr>
-          <w:rFonts w:ascii="Liberation Sans" w:hAnsi="Liberation Sans"/>
-        </w:rPr>
-      </w:pPr>
-      <w:r>
-        <w:rPr>
-          <w:rFonts w:eastAsia="Times New Roman" w:cs="Times New Roman" w:ascii="Liberation Sans" w:hAnsi="Liberation Sans"/>
-          <w:sz w:val="24"/>
-          <w:szCs w:val="24"/>
-        </w:rPr>
-        <w:t>Establishing Trust: CAs operate within a hierarchical structure, known as the "certificate chain of trust." This chain of trust allows users to validate the authenticity of a certificate by tracing it back to a trusted root CA, establishing trust in the certificate and the associated entity.</w:t>
+        <w:ind w:left="720" w:hanging="0"/>
+        <w:contextualSpacing/>
+        <w:rPr>
+          <w:rFonts w:ascii="Liberation Sans" w:hAnsi="Liberation Sans" w:eastAsia="Times New Roman" w:cs="Times New Roman"/>
+          <w:sz w:val="24"/>
+          <w:szCs w:val="24"/>
+        </w:rPr>
+      </w:pPr>
+      <w:r>
+        <w:rPr/>
       </w:r>
     </w:p>
     <w:p>
@@ -2979,13 +2911,11 @@
         <w:pStyle w:val="Normal"/>
         <w:numPr>
           <w:ilvl w:val="0"/>
-          <w:numId w:val="3"/>
+          <w:numId w:val="4"/>
         </w:numPr>
         <w:spacing w:before="0" w:after="0"/>
         <w:contextualSpacing/>
-        <w:rPr>
-          <w:rFonts w:ascii="Liberation Sans" w:hAnsi="Liberation Sans"/>
-        </w:rPr>
+        <w:rPr/>
       </w:pPr>
       <w:r>
         <w:rPr>
@@ -2993,7 +2923,7 @@
           <w:sz w:val="24"/>
           <w:szCs w:val="24"/>
         </w:rPr>
-        <w:t>Encryption and Secure Communications: Digital certificates issued by CAs facilitate secure communication by employing encryption techniques, such as TSL</w:t>
+        <w:t>Establishing Trust: CAs operate within a hierarchical structure, known as the "certificate chain of trust." This chain of trust allows users to validate the authenticity of a certificate by tracing it back to a trusted root CA, establishing trust in the certificate and the associated entity.</w:t>
       </w:r>
     </w:p>
     <w:p>
@@ -3001,13 +2931,31 @@
         <w:pStyle w:val="Normal"/>
         <w:numPr>
           <w:ilvl w:val="0"/>
-          <w:numId w:val="3"/>
+          <w:numId w:val="0"/>
         </w:numPr>
         <w:spacing w:before="0" w:after="0"/>
-        <w:contextualSpacing/>
-        <w:rPr>
-          <w:rFonts w:ascii="Liberation Sans" w:hAnsi="Liberation Sans"/>
-        </w:rPr>
+        <w:ind w:left="720" w:hanging="0"/>
+        <w:contextualSpacing/>
+        <w:rPr>
+          <w:rFonts w:ascii="Liberation Sans" w:hAnsi="Liberation Sans" w:eastAsia="Times New Roman" w:cs="Times New Roman"/>
+          <w:sz w:val="24"/>
+          <w:szCs w:val="24"/>
+        </w:rPr>
+      </w:pPr>
+      <w:r>
+        <w:rPr/>
+      </w:r>
+    </w:p>
+    <w:p>
+      <w:pPr>
+        <w:pStyle w:val="Normal"/>
+        <w:numPr>
+          <w:ilvl w:val="0"/>
+          <w:numId w:val="4"/>
+        </w:numPr>
+        <w:spacing w:before="0" w:after="0"/>
+        <w:contextualSpacing/>
+        <w:rPr/>
       </w:pPr>
       <w:r>
         <w:rPr>
@@ -3015,6 +2963,46 @@
           <w:sz w:val="24"/>
           <w:szCs w:val="24"/>
         </w:rPr>
+        <w:t>Encryption and Secure Communications: Digital certificates issued by CAs facilitate secure communication by employing encryption techniques, such as TSL</w:t>
+      </w:r>
+    </w:p>
+    <w:p>
+      <w:pPr>
+        <w:pStyle w:val="Normal"/>
+        <w:numPr>
+          <w:ilvl w:val="0"/>
+          <w:numId w:val="0"/>
+        </w:numPr>
+        <w:spacing w:before="0" w:after="0"/>
+        <w:ind w:left="720" w:hanging="0"/>
+        <w:contextualSpacing/>
+        <w:rPr>
+          <w:rFonts w:ascii="Liberation Sans" w:hAnsi="Liberation Sans" w:eastAsia="Times New Roman" w:cs="Times New Roman"/>
+          <w:sz w:val="24"/>
+          <w:szCs w:val="24"/>
+        </w:rPr>
+      </w:pPr>
+      <w:r>
+        <w:rPr/>
+      </w:r>
+    </w:p>
+    <w:p>
+      <w:pPr>
+        <w:pStyle w:val="Normal"/>
+        <w:numPr>
+          <w:ilvl w:val="0"/>
+          <w:numId w:val="4"/>
+        </w:numPr>
+        <w:spacing w:before="0" w:after="0"/>
+        <w:contextualSpacing/>
+        <w:rPr/>
+      </w:pPr>
+      <w:r>
+        <w:rPr>
+          <w:rFonts w:eastAsia="Times New Roman" w:cs="Times New Roman" w:ascii="Liberation Sans" w:hAnsi="Liberation Sans"/>
+          <w:sz w:val="24"/>
+          <w:szCs w:val="24"/>
+        </w:rPr>
         <w:t>Code Signing and Software Integrity: CAs also issue code signing certificates, which are used by software developers to digitally sign their applications or code. This ensures the integrity and authenticity of the software, assuring users that it has not been tampered with or modified by unauthorized parties.</w:t>
       </w:r>
     </w:p>
@@ -3031,7 +3019,9 @@
       </w:pPr>
       <w:r>
         <w:rPr>
-          <w:rFonts w:ascii="Liberation Sans" w:hAnsi="Liberation Sans"/>
+          <w:rFonts w:eastAsia="Times New Roman" w:cs="Times New Roman"/>
+          <w:sz w:val="24"/>
+          <w:szCs w:val="24"/>
         </w:rPr>
       </w:r>
     </w:p>
@@ -3050,15 +3040,7 @@
           <w:sz w:val="24"/>
           <w:szCs w:val="24"/>
         </w:rPr>
-        <w:t>W</w:t>
-      </w:r>
-      <w:r>
-        <w:rPr>
-          <w:rFonts w:eastAsia="Times New Roman" w:cs="Times New Roman" w:ascii="Liberation Sans" w:hAnsi="Liberation Sans"/>
-          <w:sz w:val="24"/>
-          <w:szCs w:val="24"/>
-        </w:rPr>
-        <w:t xml:space="preserve">e also created a secure checksum by using the SHA-256 hash function. This will be used by the application to ensure that files generated are not altered while in transit. The dependency checker was used a final time to verify that no new dependencies were added with the refactored code. No new vulnerabilities were discovered. After implementing the changes, the program runs as expected. </w:t>
+        <w:t xml:space="preserve">We also created a secure checksum by using the SHA-256 hash function. This will be used by the application to ensure that files generated are not altered while in transit. The dependency checker was used a final time to verify that no new dependencies were added with the refactored code. No new vulnerabilities were discovered. After implementing the changes, the program runs as expected. </w:t>
       </w:r>
     </w:p>
     <w:p>
@@ -3072,26 +3054,22 @@
       </w:pPr>
       <w:r>
         <w:rPr>
-          <w:rFonts w:ascii="Liberation Sans" w:hAnsi="Liberation Sans"/>
-          <w:sz w:val="24"/>
-          <w:szCs w:val="24"/>
-        </w:rPr>
-      </w:r>
-    </w:p>
-    <w:p>
-      <w:pPr>
-        <w:pStyle w:val="Normal"/>
-        <w:spacing w:before="0" w:after="0"/>
-        <w:contextualSpacing/>
-        <w:rPr>
           <w:rFonts w:eastAsia="Times New Roman" w:cs="Times New Roman"/>
         </w:rPr>
-      </w:pPr>
-      <w:r>
-        <w:rPr>
-          <w:rFonts w:ascii="Liberation Sans" w:hAnsi="Liberation Sans"/>
-          <w:sz w:val="24"/>
-          <w:szCs w:val="24"/>
+      </w:r>
+    </w:p>
+    <w:p>
+      <w:pPr>
+        <w:pStyle w:val="Normal"/>
+        <w:spacing w:before="0" w:after="0"/>
+        <w:contextualSpacing/>
+        <w:rPr>
+          <w:rFonts w:eastAsia="Times New Roman" w:cs="Times New Roman"/>
+        </w:rPr>
+      </w:pPr>
+      <w:r>
+        <w:rPr>
+          <w:rFonts w:eastAsia="Times New Roman" w:cs="Times New Roman"/>
         </w:rPr>
       </w:r>
     </w:p>
@@ -3110,8 +3088,10 @@
           <w:szCs w:val="24"/>
         </w:rPr>
       </w:pPr>
-      <w:bookmarkStart w:id="34" w:name="_Toc171130422"/>
-      <w:bookmarkStart w:id="35" w:name="_Toc102040765"/>
+      <w:bookmarkStart w:id="43" w:name="__RefHeading___Toc338_801902679"/>
+      <w:bookmarkStart w:id="44" w:name="_Toc102040765"/>
+      <w:bookmarkStart w:id="45" w:name="_Toc171130422"/>
+      <w:bookmarkEnd w:id="43"/>
       <w:r>
         <w:rPr>
           <w:rFonts w:ascii="Liberation Sans" w:hAnsi="Liberation Sans"/>
@@ -3120,8 +3100,8 @@
         </w:rPr>
         <w:t>Industry Standard Best Practices</w:t>
       </w:r>
-      <w:bookmarkEnd w:id="34"/>
-      <w:bookmarkEnd w:id="35"/>
+      <w:bookmarkEnd w:id="44"/>
+      <w:bookmarkEnd w:id="45"/>
     </w:p>
     <w:p>
       <w:pPr>
@@ -3162,12 +3142,10 @@
         <w:pStyle w:val="Normal"/>
         <w:numPr>
           <w:ilvl w:val="0"/>
-          <w:numId w:val="4"/>
+          <w:numId w:val="3"/>
         </w:numPr>
         <w:spacing w:before="0" w:after="240"/>
-        <w:rPr>
-          <w:rFonts w:ascii="Liberation Sans" w:hAnsi="Liberation Sans"/>
-        </w:rPr>
+        <w:rPr/>
       </w:pPr>
       <w:r>
         <w:rPr>
@@ -3181,12 +3159,10 @@
         <w:pStyle w:val="Normal"/>
         <w:numPr>
           <w:ilvl w:val="0"/>
-          <w:numId w:val="4"/>
+          <w:numId w:val="3"/>
         </w:numPr>
         <w:spacing w:before="0" w:after="240"/>
-        <w:rPr>
-          <w:rFonts w:ascii="Liberation Sans" w:hAnsi="Liberation Sans"/>
-        </w:rPr>
+        <w:rPr/>
       </w:pPr>
       <w:r>
         <w:rPr>
@@ -3200,12 +3176,10 @@
         <w:pStyle w:val="Normal"/>
         <w:numPr>
           <w:ilvl w:val="0"/>
-          <w:numId w:val="4"/>
+          <w:numId w:val="3"/>
         </w:numPr>
         <w:spacing w:before="0" w:after="240"/>
-        <w:rPr>
-          <w:rFonts w:ascii="Liberation Sans" w:hAnsi="Liberation Sans"/>
-        </w:rPr>
+        <w:rPr/>
       </w:pPr>
       <w:r>
         <w:rPr>
@@ -3219,7 +3193,7 @@
         <w:pStyle w:val="Normal"/>
         <w:numPr>
           <w:ilvl w:val="0"/>
-          <w:numId w:val="4"/>
+          <w:numId w:val="3"/>
         </w:numPr>
         <w:spacing w:before="0" w:after="240"/>
         <w:rPr>
@@ -3230,25 +3204,7 @@
         <w:rPr>
           <w:rFonts w:eastAsia="Times New Roman" w:ascii="Liberation Sans" w:hAnsi="Liberation Sans"/>
         </w:rPr>
-        <w:t xml:space="preserve">Implement </w:t>
-      </w:r>
-      <w:r>
-        <w:rPr>
-          <w:rFonts w:eastAsia="Times New Roman" w:ascii="Liberation Sans" w:hAnsi="Liberation Sans"/>
-        </w:rPr>
-        <w:t xml:space="preserve">Input validation to prevent SQL injection, cross-site scripting (XSS), </w:t>
-      </w:r>
-      <w:r>
-        <w:rPr>
-          <w:rFonts w:eastAsia="Times New Roman" w:ascii="Liberation Sans" w:hAnsi="Liberation Sans"/>
-        </w:rPr>
-        <w:t>and similar attacks</w:t>
-      </w:r>
-      <w:r>
-        <w:rPr>
-          <w:rFonts w:eastAsia="Times New Roman" w:ascii="Liberation Sans" w:hAnsi="Liberation Sans"/>
-        </w:rPr>
-        <w:t>.</w:t>
+        <w:t>Implement Input validation to prevent SQL injection, cross-site scripting (XSS), and similar attacks.</w:t>
       </w:r>
     </w:p>
     <w:p>
@@ -3256,7 +3212,7 @@
         <w:pStyle w:val="Normal"/>
         <w:numPr>
           <w:ilvl w:val="0"/>
-          <w:numId w:val="4"/>
+          <w:numId w:val="3"/>
         </w:numPr>
         <w:spacing w:before="0" w:after="240"/>
         <w:rPr>
@@ -3267,61 +3223,7 @@
         <w:rPr>
           <w:rFonts w:eastAsia="Times New Roman" w:ascii="Liberation Sans" w:hAnsi="Liberation Sans"/>
         </w:rPr>
-        <w:t>Use s</w:t>
-      </w:r>
-      <w:r>
-        <w:rPr>
-          <w:rFonts w:eastAsia="Times New Roman" w:ascii="Liberation Sans" w:hAnsi="Liberation Sans"/>
-        </w:rPr>
-        <w:t xml:space="preserve">ecure authentication and password management, </w:t>
-      </w:r>
-      <w:r>
-        <w:rPr>
-          <w:rFonts w:eastAsia="Times New Roman" w:ascii="Liberation Sans" w:hAnsi="Liberation Sans"/>
-        </w:rPr>
-        <w:t>i</w:t>
-      </w:r>
-      <w:r>
-        <w:rPr>
-          <w:rFonts w:eastAsia="Times New Roman" w:ascii="Liberation Sans" w:hAnsi="Liberation Sans"/>
-        </w:rPr>
-        <w:t>mplement</w:t>
-      </w:r>
-      <w:r>
-        <w:rPr>
-          <w:rFonts w:eastAsia="Times New Roman" w:ascii="Liberation Sans" w:hAnsi="Liberation Sans"/>
-        </w:rPr>
-        <w:t>ing</w:t>
-      </w:r>
-      <w:r>
-        <w:rPr>
-          <w:rFonts w:eastAsia="Times New Roman" w:ascii="Liberation Sans" w:hAnsi="Liberation Sans"/>
-        </w:rPr>
-        <w:t xml:space="preserve"> strong password policies and </w:t>
-      </w:r>
-      <w:r>
-        <w:rPr>
-          <w:rFonts w:eastAsia="Times New Roman" w:ascii="Liberation Sans" w:hAnsi="Liberation Sans"/>
-        </w:rPr>
-        <w:t>using</w:t>
-      </w:r>
-      <w:r>
-        <w:rPr>
-          <w:rFonts w:eastAsia="Times New Roman" w:ascii="Liberation Sans" w:hAnsi="Liberation Sans"/>
-        </w:rPr>
-        <w:t xml:space="preserve"> strong hashing </w:t>
-      </w:r>
-      <w:r>
-        <w:rPr>
-          <w:rFonts w:eastAsia="Times New Roman" w:ascii="Liberation Sans" w:hAnsi="Liberation Sans"/>
-        </w:rPr>
-        <w:t xml:space="preserve">algorithms, </w:t>
-      </w:r>
-      <w:r>
-        <w:rPr>
-          <w:rFonts w:eastAsia="Times New Roman" w:ascii="Liberation Sans" w:hAnsi="Liberation Sans"/>
-        </w:rPr>
-        <w:t>like that provided by SHA-256. Use multi-factor authentication (MFA) to provide stronger security when appropriate.</w:t>
+        <w:t>Use secure authentication and password management, implementing strong password policies and using strong hashing algorithms, like that provided by SHA-256. Use multi-factor authentication (MFA) to provide stronger security when appropriate.</w:t>
       </w:r>
     </w:p>
     <w:p>
@@ -3329,7 +3231,7 @@
         <w:pStyle w:val="Normal"/>
         <w:numPr>
           <w:ilvl w:val="0"/>
-          <w:numId w:val="4"/>
+          <w:numId w:val="3"/>
         </w:numPr>
         <w:spacing w:before="0" w:after="240"/>
         <w:rPr>
@@ -3383,21 +3285,17 @@
     </w:p>
     <w:p>
       <w:pPr>
-        <w:pStyle w:val="Normal"/>
-        <w:spacing w:before="0" w:after="0"/>
-        <w:contextualSpacing/>
+        <w:pStyle w:val="Heading2"/>
         <w:jc w:val="center"/>
         <w:rPr>
           <w:rFonts w:ascii="Liberation Sans" w:hAnsi="Liberation Sans"/>
-          <w:sz w:val="24"/>
-          <w:szCs w:val="24"/>
-        </w:rPr>
-      </w:pPr>
-      <w:r>
-        <w:rPr>
-          <w:rFonts w:ascii="Liberation Sans" w:hAnsi="Liberation Sans"/>
-          <w:sz w:val="24"/>
-          <w:szCs w:val="24"/>
+        </w:rPr>
+      </w:pPr>
+      <w:bookmarkStart w:id="46" w:name="__RefHeading___Toc1124_801902679"/>
+      <w:bookmarkEnd w:id="46"/>
+      <w:r>
+        <w:rPr>
+          <w:rFonts w:ascii="Liberation Sans" w:hAnsi="Liberation Sans"/>
         </w:rPr>
         <w:t>REFERENCES</w:t>
       </w:r>
@@ -3469,20 +3367,18 @@
         </w:rPr>
         <w:fldChar w:fldCharType="separate"/>
       </w:r>
-      <w:hyperlink r:id="rId11">
-        <w:r>
-          <w:rPr>
-            <w:rStyle w:val="InternetLink"/>
-            <w:rFonts w:ascii="Liberation Sans" w:hAnsi="Liberation Sans"/>
-            <w:sz w:val="24"/>
-            <w:szCs w:val="24"/>
-          </w:rPr>
-          <w:t>https://docs.oracle.com/javase/9/docs/specs/security/standard-names.html#cipher-algorithm-names</w:t>
-        </w:r>
-      </w:hyperlink>
       <w:r>
         <w:rPr>
           <w:rStyle w:val="InternetLink"/>
+          <w:rFonts w:ascii="Liberation Sans" w:hAnsi="Liberation Sans"/>
+          <w:sz w:val="24"/>
+          <w:szCs w:val="24"/>
+        </w:rPr>
+        <w:t>https://docs.oracle.com/javase/9/docs/specs/security/standard-names.html#cipher-algorithm-names</w:t>
+      </w:r>
+      <w:r>
+        <w:rPr>
+          <w:rStyle w:val="InternetLink"/>
           <w:sz w:val="24"/>
           <w:szCs w:val="24"/>
           <w:rFonts w:ascii="Liberation Sans" w:hAnsi="Liberation Sans"/>
@@ -3511,7 +3407,7 @@
     </w:p>
     <w:p>
       <w:pPr>
-        <w:pStyle w:val="Normal1"/>
+        <w:pStyle w:val="LO-normal"/>
         <w:rPr/>
       </w:pPr>
       <w:r>
@@ -3546,7 +3442,7 @@
         </w:rPr>
         <w:t xml:space="preserve">(1), 1–22.  </w:t>
       </w:r>
-      <w:hyperlink r:id="rId12">
+      <w:hyperlink r:id="rId11">
         <w:r>
           <w:rPr>
             <w:rFonts w:eastAsia="Times New Roman" w:cs="Times New Roman" w:ascii="Liberation Sans" w:hAnsi="Liberation Sans"/>
@@ -3591,42 +3487,36 @@
         </w:rPr>
         <w:t xml:space="preserve">Ramesh Fadatare. (2020, February 25). Java SHA-256 Hash With Salt Example. Javaguides.net; Blogger. </w:t>
       </w:r>
-      <w:hyperlink r:id="rId14">
-        <w:r>
-          <w:rPr>
-            <w:rStyle w:val="InternetLink"/>
-            <w:rFonts w:ascii="Liberation Sans" w:hAnsi="Liberation Sans"/>
-            <w:sz w:val="24"/>
-            <w:szCs w:val="24"/>
-          </w:rPr>
-          <w:t>https://www.javaguides.net/2020/02/java-sha-256-hash-with-salt-example.html</w:t>
-        </w:r>
-      </w:hyperlink>
-    </w:p>
-    <w:p>
-      <w:pPr>
-        <w:pStyle w:val="Normal"/>
-        <w:spacing w:before="0" w:after="0"/>
-        <w:contextualSpacing/>
-        <w:rPr>
-          <w:rFonts w:ascii="Liberation Sans" w:hAnsi="Liberation Sans"/>
-          <w:sz w:val="24"/>
-          <w:szCs w:val="24"/>
-        </w:rPr>
-      </w:pPr>
-      <w:r>
-        <w:rPr>
-          <w:rFonts w:ascii="Liberation Sans" w:hAnsi="Liberation Sans"/>
-          <w:sz w:val="24"/>
-          <w:szCs w:val="24"/>
-        </w:rPr>
+      <w:r>
+        <w:rPr>
+          <w:rStyle w:val="InternetLink"/>
+          <w:rFonts w:ascii="Liberation Sans" w:hAnsi="Liberation Sans"/>
+          <w:sz w:val="24"/>
+          <w:szCs w:val="24"/>
+        </w:rPr>
+        <w:t>https://www.javaguides.net/2020/02/java-sha-256-hash-with-salt-example.html</w:t>
+      </w:r>
+    </w:p>
+    <w:p>
+      <w:pPr>
+        <w:pStyle w:val="Normal"/>
+        <w:spacing w:before="0" w:after="0"/>
+        <w:contextualSpacing/>
+        <w:rPr>
+          <w:rFonts w:ascii="Liberation Sans" w:hAnsi="Liberation Sans"/>
+          <w:sz w:val="24"/>
+          <w:szCs w:val="24"/>
+        </w:rPr>
+      </w:pPr>
+      <w:r>
+        <w:rPr/>
       </w:r>
     </w:p>
     <w:sectPr>
-      <w:headerReference w:type="default" r:id="rId15"/>
-      <w:footerReference w:type="even" r:id="rId16"/>
-      <w:footerReference w:type="default" r:id="rId17"/>
-      <w:footerReference w:type="first" r:id="rId18"/>
+      <w:headerReference w:type="default" r:id="rId12"/>
+      <w:footerReference w:type="even" r:id="rId13"/>
+      <w:footerReference w:type="default" r:id="rId14"/>
+      <w:footerReference w:type="first" r:id="rId15"/>
       <w:type w:val="nextPage"/>
       <w:pgSz w:w="12240" w:h="15840"/>
       <w:pgMar w:left="1440" w:right="1440" w:gutter="0" w:header="720" w:top="1440" w:footer="720" w:bottom="1440"/>
@@ -3698,30 +3588,35 @@
                           <w:r>
                             <w:rPr>
                               <w:rStyle w:val="Pagenumber"/>
+                              <w:color w:val="000000"/>
                             </w:rPr>
                             <w:fldChar w:fldCharType="begin"/>
                           </w:r>
                           <w:r>
                             <w:rPr>
                               <w:rStyle w:val="Pagenumber"/>
+                              <w:color w:val="000000"/>
                             </w:rPr>
                             <w:instrText xml:space="preserve"> PAGE </w:instrText>
                           </w:r>
                           <w:r>
                             <w:rPr>
                               <w:rStyle w:val="Pagenumber"/>
+                              <w:color w:val="000000"/>
                             </w:rPr>
                             <w:fldChar w:fldCharType="separate"/>
                           </w:r>
                           <w:r>
                             <w:rPr>
                               <w:rStyle w:val="Pagenumber"/>
+                              <w:color w:val="000000"/>
                             </w:rPr>
                             <w:t>0</w:t>
                           </w:r>
                           <w:r>
                             <w:rPr>
                               <w:rStyle w:val="Pagenumber"/>
+                              <w:color w:val="000000"/>
                             </w:rPr>
                             <w:fldChar w:fldCharType="end"/>
                           </w:r>
@@ -3739,8 +3634,8 @@
         </mc:Choice>
         <mc:Fallback>
           <w:pict>
-            <v:rect id="shape_0" ID="Frame1" path="m0,0l-2147483645,0l-2147483645,-2147483646l0,-2147483646xe" fillcolor="white" stroked="f" o:allowincell="f" style="position:absolute;margin-left:0pt;margin-top:0.05pt;width:1.1pt;height:1.1pt;mso-wrap-style:square;v-text-anchor:top;mso-position-horizontal:center;mso-position-horizontal-relative:margin">
-              <v:fill o:detectmouseclick="t" type="solid" color2="black" opacity="0"/>
+            <v:rect id="shape_0" ID="Frame1" path="m0,0l-2147483645,0l-2147483645,-2147483646l0,-2147483646xe" stroked="f" o:allowincell="f" style="position:absolute;margin-left:0pt;margin-top:0.05pt;width:1.1pt;height:1.1pt;mso-wrap-style:square;v-text-anchor:top;mso-position-horizontal:center;mso-position-horizontal-relative:margin">
+              <v:fill o:detectmouseclick="t" on="false"/>
               <v:stroke color="#3465a4" joinstyle="round" endcap="flat"/>
               <v:textbox>
                 <w:txbxContent>
@@ -3754,30 +3649,35 @@
                     <w:r>
                       <w:rPr>
                         <w:rStyle w:val="Pagenumber"/>
+                        <w:color w:val="000000"/>
                       </w:rPr>
                       <w:fldChar w:fldCharType="begin"/>
                     </w:r>
                     <w:r>
                       <w:rPr>
                         <w:rStyle w:val="Pagenumber"/>
+                        <w:color w:val="000000"/>
                       </w:rPr>
                       <w:instrText xml:space="preserve"> PAGE </w:instrText>
                     </w:r>
                     <w:r>
                       <w:rPr>
                         <w:rStyle w:val="Pagenumber"/>
+                        <w:color w:val="000000"/>
                       </w:rPr>
                       <w:fldChar w:fldCharType="separate"/>
                     </w:r>
                     <w:r>
                       <w:rPr>
                         <w:rStyle w:val="Pagenumber"/>
+                        <w:color w:val="000000"/>
                       </w:rPr>
                       <w:t>0</w:t>
                     </w:r>
                     <w:r>
                       <w:rPr>
                         <w:rStyle w:val="Pagenumber"/>
+                        <w:color w:val="000000"/>
                       </w:rPr>
                       <w:fldChar w:fldCharType="end"/>
                     </w:r>
@@ -3802,7 +3702,7 @@
         <w:docPartGallery w:val="Page Numbers (Bottom of Page)"/>
         <w:docPartUnique w:val="true"/>
       </w:docPartObj>
-      <w:id w:val="822480427"/>
+      <w:id w:val="178325033"/>
     </w:sdtPr>
     <w:sdtContent>
       <w:p>
@@ -3834,7 +3734,7 @@
           <w:rPr>
             <w:rStyle w:val="Pagenumber"/>
           </w:rPr>
-          <w:t>10</w:t>
+          <w:t>9</w:t>
         </w:r>
         <w:r>
           <w:rPr>
@@ -3865,7 +3765,7 @@
         <w:docPartGallery w:val="Page Numbers (Bottom of Page)"/>
         <w:docPartUnique w:val="true"/>
       </w:docPartObj>
-      <w:id w:val="100425341"/>
+      <w:id w:val="1845845516"/>
     </w:sdtPr>
     <w:sdtContent>
       <w:p>
@@ -3897,7 +3797,7 @@
           <w:rPr>
             <w:rStyle w:val="Pagenumber"/>
           </w:rPr>
-          <w:t>10</w:t>
+          <w:t>9</w:t>
         </w:r>
         <w:r>
           <w:rPr>
@@ -4202,9 +4102,9 @@
       <w:lvlJc w:val="left"/>
       <w:pPr>
         <w:tabs>
-          <w:tab w:val="num" w:pos="780"/>
+          <w:tab w:val="num" w:pos="787"/>
         </w:tabs>
-        <w:ind w:left="780" w:hanging="360"/>
+        <w:ind w:left="787" w:hanging="360"/>
       </w:pPr>
       <w:rPr>
         <w:rFonts w:ascii="Symbol" w:hAnsi="Symbol" w:cs="Symbol" w:hint="default"/>
@@ -4217,9 +4117,9 @@
       <w:lvlJc w:val="left"/>
       <w:pPr>
         <w:tabs>
-          <w:tab w:val="num" w:pos="1140"/>
+          <w:tab w:val="num" w:pos="1147"/>
         </w:tabs>
-        <w:ind w:left="1140" w:hanging="360"/>
+        <w:ind w:left="1147" w:hanging="360"/>
       </w:pPr>
       <w:rPr>
         <w:rFonts w:ascii="OpenSymbol" w:hAnsi="OpenSymbol" w:cs="OpenSymbol" w:hint="default"/>
@@ -4232,9 +4132,9 @@
       <w:lvlJc w:val="left"/>
       <w:pPr>
         <w:tabs>
-          <w:tab w:val="num" w:pos="1500"/>
+          <w:tab w:val="num" w:pos="1507"/>
         </w:tabs>
-        <w:ind w:left="1500" w:hanging="360"/>
+        <w:ind w:left="1507" w:hanging="360"/>
       </w:pPr>
       <w:rPr>
         <w:rFonts w:ascii="OpenSymbol" w:hAnsi="OpenSymbol" w:cs="OpenSymbol" w:hint="default"/>
@@ -4247,9 +4147,9 @@
       <w:lvlJc w:val="left"/>
       <w:pPr>
         <w:tabs>
-          <w:tab w:val="num" w:pos="1860"/>
+          <w:tab w:val="num" w:pos="1867"/>
         </w:tabs>
-        <w:ind w:left="1860" w:hanging="360"/>
+        <w:ind w:left="1867" w:hanging="360"/>
       </w:pPr>
       <w:rPr>
         <w:rFonts w:ascii="Symbol" w:hAnsi="Symbol" w:cs="Symbol" w:hint="default"/>
@@ -4262,9 +4162,9 @@
       <w:lvlJc w:val="left"/>
       <w:pPr>
         <w:tabs>
-          <w:tab w:val="num" w:pos="2220"/>
+          <w:tab w:val="num" w:pos="2227"/>
         </w:tabs>
-        <w:ind w:left="2220" w:hanging="360"/>
+        <w:ind w:left="2227" w:hanging="360"/>
       </w:pPr>
       <w:rPr>
         <w:rFonts w:ascii="OpenSymbol" w:hAnsi="OpenSymbol" w:cs="OpenSymbol" w:hint="default"/>
@@ -4277,9 +4177,9 @@
       <w:lvlJc w:val="left"/>
       <w:pPr>
         <w:tabs>
-          <w:tab w:val="num" w:pos="2580"/>
+          <w:tab w:val="num" w:pos="2587"/>
         </w:tabs>
-        <w:ind w:left="2580" w:hanging="360"/>
+        <w:ind w:left="2587" w:hanging="360"/>
       </w:pPr>
       <w:rPr>
         <w:rFonts w:ascii="OpenSymbol" w:hAnsi="OpenSymbol" w:cs="OpenSymbol" w:hint="default"/>
@@ -4292,9 +4192,9 @@
       <w:lvlJc w:val="left"/>
       <w:pPr>
         <w:tabs>
-          <w:tab w:val="num" w:pos="2940"/>
+          <w:tab w:val="num" w:pos="2947"/>
         </w:tabs>
-        <w:ind w:left="2940" w:hanging="360"/>
+        <w:ind w:left="2947" w:hanging="360"/>
       </w:pPr>
       <w:rPr>
         <w:rFonts w:ascii="Symbol" w:hAnsi="Symbol" w:cs="Symbol" w:hint="default"/>
@@ -4307,9 +4207,9 @@
       <w:lvlJc w:val="left"/>
       <w:pPr>
         <w:tabs>
-          <w:tab w:val="num" w:pos="3300"/>
+          <w:tab w:val="num" w:pos="3307"/>
         </w:tabs>
-        <w:ind w:left="3300" w:hanging="360"/>
+        <w:ind w:left="3307" w:hanging="360"/>
       </w:pPr>
       <w:rPr>
         <w:rFonts w:ascii="OpenSymbol" w:hAnsi="OpenSymbol" w:cs="OpenSymbol" w:hint="default"/>
@@ -4322,9 +4222,9 @@
       <w:lvlJc w:val="left"/>
       <w:pPr>
         <w:tabs>
-          <w:tab w:val="num" w:pos="3660"/>
+          <w:tab w:val="num" w:pos="3667"/>
         </w:tabs>
-        <w:ind w:left="3660" w:hanging="360"/>
+        <w:ind w:left="3667" w:hanging="360"/>
       </w:pPr>
       <w:rPr>
         <w:rFonts w:ascii="OpenSymbol" w:hAnsi="OpenSymbol" w:cs="OpenSymbol" w:hint="default"/>
@@ -4339,9 +4239,9 @@
       <w:lvlJc w:val="left"/>
       <w:pPr>
         <w:tabs>
-          <w:tab w:val="num" w:pos="787"/>
+          <w:tab w:val="num" w:pos="720"/>
         </w:tabs>
-        <w:ind w:left="787" w:hanging="360"/>
+        <w:ind w:left="720" w:hanging="360"/>
       </w:pPr>
       <w:rPr>
         <w:rFonts w:ascii="Symbol" w:hAnsi="Symbol" w:cs="Symbol" w:hint="default"/>
@@ -4354,9 +4254,9 @@
       <w:lvlJc w:val="left"/>
       <w:pPr>
         <w:tabs>
-          <w:tab w:val="num" w:pos="1147"/>
+          <w:tab w:val="num" w:pos="1080"/>
         </w:tabs>
-        <w:ind w:left="1147" w:hanging="360"/>
+        <w:ind w:left="1080" w:hanging="360"/>
       </w:pPr>
       <w:rPr>
         <w:rFonts w:ascii="OpenSymbol" w:hAnsi="OpenSymbol" w:cs="OpenSymbol" w:hint="default"/>
@@ -4369,9 +4269,9 @@
       <w:lvlJc w:val="left"/>
       <w:pPr>
         <w:tabs>
-          <w:tab w:val="num" w:pos="1507"/>
+          <w:tab w:val="num" w:pos="1440"/>
         </w:tabs>
-        <w:ind w:left="1507" w:hanging="360"/>
+        <w:ind w:left="1440" w:hanging="360"/>
       </w:pPr>
       <w:rPr>
         <w:rFonts w:ascii="OpenSymbol" w:hAnsi="OpenSymbol" w:cs="OpenSymbol" w:hint="default"/>
@@ -4384,9 +4284,9 @@
       <w:lvlJc w:val="left"/>
       <w:pPr>
         <w:tabs>
-          <w:tab w:val="num" w:pos="1867"/>
+          <w:tab w:val="num" w:pos="1800"/>
         </w:tabs>
-        <w:ind w:left="1867" w:hanging="360"/>
+        <w:ind w:left="1800" w:hanging="360"/>
       </w:pPr>
       <w:rPr>
         <w:rFonts w:ascii="Symbol" w:hAnsi="Symbol" w:cs="Symbol" w:hint="default"/>
@@ -4399,9 +4299,9 @@
       <w:lvlJc w:val="left"/>
       <w:pPr>
         <w:tabs>
-          <w:tab w:val="num" w:pos="2227"/>
+          <w:tab w:val="num" w:pos="2160"/>
         </w:tabs>
-        <w:ind w:left="2227" w:hanging="360"/>
+        <w:ind w:left="2160" w:hanging="360"/>
       </w:pPr>
       <w:rPr>
         <w:rFonts w:ascii="OpenSymbol" w:hAnsi="OpenSymbol" w:cs="OpenSymbol" w:hint="default"/>
@@ -4414,9 +4314,9 @@
       <w:lvlJc w:val="left"/>
       <w:pPr>
         <w:tabs>
-          <w:tab w:val="num" w:pos="2587"/>
+          <w:tab w:val="num" w:pos="2520"/>
         </w:tabs>
-        <w:ind w:left="2587" w:hanging="360"/>
+        <w:ind w:left="2520" w:hanging="360"/>
       </w:pPr>
       <w:rPr>
         <w:rFonts w:ascii="OpenSymbol" w:hAnsi="OpenSymbol" w:cs="OpenSymbol" w:hint="default"/>
@@ -4429,9 +4329,9 @@
       <w:lvlJc w:val="left"/>
       <w:pPr>
         <w:tabs>
-          <w:tab w:val="num" w:pos="2947"/>
+          <w:tab w:val="num" w:pos="2880"/>
         </w:tabs>
-        <w:ind w:left="2947" w:hanging="360"/>
+        <w:ind w:left="2880" w:hanging="360"/>
       </w:pPr>
       <w:rPr>
         <w:rFonts w:ascii="Symbol" w:hAnsi="Symbol" w:cs="Symbol" w:hint="default"/>
@@ -4444,9 +4344,9 @@
       <w:lvlJc w:val="left"/>
       <w:pPr>
         <w:tabs>
-          <w:tab w:val="num" w:pos="3307"/>
+          <w:tab w:val="num" w:pos="3240"/>
         </w:tabs>
-        <w:ind w:left="3307" w:hanging="360"/>
+        <w:ind w:left="3240" w:hanging="360"/>
       </w:pPr>
       <w:rPr>
         <w:rFonts w:ascii="OpenSymbol" w:hAnsi="OpenSymbol" w:cs="OpenSymbol" w:hint="default"/>
@@ -4459,9 +4359,9 @@
       <w:lvlJc w:val="left"/>
       <w:pPr>
         <w:tabs>
-          <w:tab w:val="num" w:pos="3667"/>
+          <w:tab w:val="num" w:pos="3600"/>
         </w:tabs>
-        <w:ind w:left="3667" w:hanging="360"/>
+        <w:ind w:left="3600" w:hanging="360"/>
       </w:pPr>
       <w:rPr>
         <w:rFonts w:ascii="OpenSymbol" w:hAnsi="OpenSymbol" w:cs="OpenSymbol" w:hint="default"/>
@@ -5655,11 +5555,12 @@
     <w:pPr/>
     <w:rPr/>
   </w:style>
-  <w:style w:type="paragraph" w:styleId="Normal1">
+  <w:style w:type="paragraph" w:styleId="LO-normal">
     <w:name w:val="LO-normal"/>
     <w:qFormat/>
     <w:pPr>
       <w:widowControl/>
+      <w:suppressAutoHyphens w:val="true"/>
       <w:bidi w:val="0"/>
       <w:spacing w:before="0" w:after="0"/>
       <w:jc w:val="left"/>
@@ -5671,6 +5572,35 @@
       <w:sz w:val="24"/>
       <w:szCs w:val="24"/>
       <w:lang w:val="en-US" w:eastAsia="en-US" w:bidi="ar-SA"/>
+    </w:rPr>
+  </w:style>
+  <w:style w:type="paragraph" w:styleId="Title">
+    <w:name w:val="Title"/>
+    <w:basedOn w:val="Heading"/>
+    <w:next w:val="TextBody"/>
+    <w:qFormat/>
+    <w:pPr>
+      <w:jc w:val="center"/>
+    </w:pPr>
+    <w:rPr>
+      <w:b/>
+      <w:bCs/>
+      <w:sz w:val="56"/>
+      <w:szCs w:val="56"/>
+    </w:rPr>
+  </w:style>
+  <w:style w:type="paragraph" w:styleId="Subtitle">
+    <w:name w:val="Subtitle"/>
+    <w:basedOn w:val="Heading"/>
+    <w:next w:val="TextBody"/>
+    <w:qFormat/>
+    <w:pPr>
+      <w:spacing w:before="60" w:after="120"/>
+      <w:jc w:val="center"/>
+    </w:pPr>
+    <w:rPr>
+      <w:sz w:val="36"/>
+      <w:szCs w:val="36"/>
     </w:rPr>
   </w:style>
   <w:style w:type="numbering" w:styleId="NoList" w:default="1">

</xml_diff>